<commit_message>
Update CS5590 - Big Data programming .docx
</commit_message>
<xml_diff>
--- a/Project/CS5590 - Big Data programming .docx
+++ b/Project/CS5590 - Big Data programming .docx
@@ -122,12 +122,12 @@
           <wp:inline distB="114300" distT="114300" distL="114300" distR="114300">
             <wp:extent cx="5206928" cy="1595438"/>
             <wp:effectExtent b="0" l="0" r="0" t="0"/>
-            <wp:docPr id="10" name="image3.png"/>
+            <wp:docPr id="8" name="image9.png"/>
             <a:graphic>
               <a:graphicData uri="http://schemas.openxmlformats.org/drawingml/2006/picture">
                 <pic:pic>
                   <pic:nvPicPr>
-                    <pic:cNvPr id="0" name="image3.png"/>
+                    <pic:cNvPr id="0" name="image9.png"/>
                     <pic:cNvPicPr preferRelativeResize="0"/>
                   </pic:nvPicPr>
                   <pic:blipFill>
@@ -2937,12 +2937,12 @@
           <wp:inline distB="114300" distT="114300" distL="114300" distR="114300">
             <wp:extent cx="2162175" cy="6391275"/>
             <wp:effectExtent b="0" l="0" r="0" t="0"/>
-            <wp:docPr id="21" name="image19.png"/>
+            <wp:docPr id="21" name="image15.png"/>
             <a:graphic>
               <a:graphicData uri="http://schemas.openxmlformats.org/drawingml/2006/picture">
                 <pic:pic>
                   <pic:nvPicPr>
-                    <pic:cNvPr id="0" name="image19.png"/>
+                    <pic:cNvPr id="0" name="image15.png"/>
                     <pic:cNvPicPr preferRelativeResize="0"/>
                   </pic:nvPicPr>
                   <pic:blipFill>
@@ -3012,12 +3012,12 @@
           <wp:inline distB="114300" distT="114300" distL="114300" distR="114300">
             <wp:extent cx="5429250" cy="857250"/>
             <wp:effectExtent b="0" l="0" r="0" t="0"/>
-            <wp:docPr id="23" name="image20.jpg"/>
+            <wp:docPr id="22" name="image7.jpg"/>
             <a:graphic>
               <a:graphicData uri="http://schemas.openxmlformats.org/drawingml/2006/picture">
                 <pic:pic>
                   <pic:nvPicPr>
-                    <pic:cNvPr id="0" name="image20.jpg"/>
+                    <pic:cNvPr id="0" name="image7.jpg"/>
                     <pic:cNvPicPr preferRelativeResize="0"/>
                   </pic:nvPicPr>
                   <pic:blipFill>
@@ -3087,12 +3087,12 @@
           <wp:inline distB="114300" distT="114300" distL="114300" distR="114300">
             <wp:extent cx="4772025" cy="1419225"/>
             <wp:effectExtent b="0" l="0" r="0" t="0"/>
-            <wp:docPr id="8" name="image13.jpg"/>
+            <wp:docPr id="5" name="image4.jpg"/>
             <a:graphic>
               <a:graphicData uri="http://schemas.openxmlformats.org/drawingml/2006/picture">
                 <pic:pic>
                   <pic:nvPicPr>
-                    <pic:cNvPr id="0" name="image13.jpg"/>
+                    <pic:cNvPr id="0" name="image4.jpg"/>
                     <pic:cNvPicPr preferRelativeResize="0"/>
                   </pic:nvPicPr>
                   <pic:blipFill>
@@ -3237,12 +3237,12 @@
           <wp:inline distB="114300" distT="114300" distL="114300" distR="114300">
             <wp:extent cx="5734050" cy="533400"/>
             <wp:effectExtent b="0" l="0" r="0" t="0"/>
-            <wp:docPr id="12" name="image1.png"/>
+            <wp:docPr id="10" name="image10.png"/>
             <a:graphic>
               <a:graphicData uri="http://schemas.openxmlformats.org/drawingml/2006/picture">
                 <pic:pic>
                   <pic:nvPicPr>
-                    <pic:cNvPr id="0" name="image1.png"/>
+                    <pic:cNvPr id="0" name="image10.png"/>
                     <pic:cNvPicPr preferRelativeResize="0"/>
                   </pic:nvPicPr>
                   <pic:blipFill>
@@ -3312,12 +3312,12 @@
           <wp:inline distB="114300" distT="114300" distL="114300" distR="114300">
             <wp:extent cx="5734050" cy="330200"/>
             <wp:effectExtent b="0" l="0" r="0" t="0"/>
-            <wp:docPr id="4" name="image11.png"/>
+            <wp:docPr id="2" name="image1.png"/>
             <a:graphic>
               <a:graphicData uri="http://schemas.openxmlformats.org/drawingml/2006/picture">
                 <pic:pic>
                   <pic:nvPicPr>
-                    <pic:cNvPr id="0" name="image11.png"/>
+                    <pic:cNvPr id="0" name="image1.png"/>
                     <pic:cNvPicPr preferRelativeResize="0"/>
                   </pic:nvPicPr>
                   <pic:blipFill>
@@ -3387,12 +3387,12 @@
           <wp:inline distB="114300" distT="114300" distL="114300" distR="114300">
             <wp:extent cx="5591175" cy="1990725"/>
             <wp:effectExtent b="0" l="0" r="0" t="0"/>
-            <wp:docPr id="11" name="image10.png"/>
+            <wp:docPr id="9" name="image11.png"/>
             <a:graphic>
               <a:graphicData uri="http://schemas.openxmlformats.org/drawingml/2006/picture">
                 <pic:pic>
                   <pic:nvPicPr>
-                    <pic:cNvPr id="0" name="image10.png"/>
+                    <pic:cNvPr id="0" name="image11.png"/>
                     <pic:cNvPicPr preferRelativeResize="0"/>
                   </pic:nvPicPr>
                   <pic:blipFill>
@@ -3424,6 +3424,34 @@
     </w:p>
     <w:p>
       <w:pPr>
+        <w:pStyle w:val="Heading3"/>
+        <w:keepNext w:val="0"/>
+        <w:keepLines w:val="0"/>
+        <w:shd w:fill="ffffff" w:val="clear"/>
+        <w:spacing w:after="240" w:before="360" w:line="240" w:lineRule="auto"/>
+        <w:ind w:left="-300" w:firstLine="0"/>
+        <w:rPr>
+          <w:b w:val="1"/>
+          <w:color w:val="24292e"/>
+          <w:sz w:val="33"/>
+          <w:szCs w:val="33"/>
+        </w:rPr>
+      </w:pPr>
+      <w:bookmarkStart w:colFirst="0" w:colLast="0" w:name="_hp506h3k71ht" w:id="6"/>
+      <w:bookmarkEnd w:id="6"/>
+      <w:r>
+        <w:rPr>
+          <w:b w:val="1"/>
+          <w:color w:val="24292e"/>
+          <w:sz w:val="33"/>
+          <w:szCs w:val="33"/>
+          <w:rtl w:val="0"/>
+        </w:rPr>
+        <w:t xml:space="preserve">Code</w:t>
+      </w:r>
+    </w:p>
+    <w:p>
+      <w:pPr>
         <w:shd w:fill="ffffff" w:val="clear"/>
         <w:spacing w:after="240" w:line="240" w:lineRule="auto"/>
         <w:rPr>
@@ -3439,27 +3467,7 @@
           <w:szCs w:val="24"/>
           <w:rtl w:val="0"/>
         </w:rPr>
-        <w:t xml:space="preserve">Pic2</w:t>
-      </w:r>
-    </w:p>
-    <w:p>
-      <w:pPr>
-        <w:shd w:fill="ffffff" w:val="clear"/>
-        <w:spacing w:after="240" w:line="240" w:lineRule="auto"/>
-        <w:rPr>
-          <w:color w:val="24292e"/>
-          <w:sz w:val="24"/>
-          <w:szCs w:val="24"/>
-        </w:rPr>
-      </w:pPr>
-      <w:r>
-        <w:rPr>
-          <w:color w:val="24292e"/>
-          <w:sz w:val="24"/>
-          <w:szCs w:val="24"/>
-          <w:rtl w:val="0"/>
-        </w:rPr>
-        <w:t xml:space="preserve">The other one is</w:t>
+        <w:t xml:space="preserve">In this function, we use drop to clean the data. We choose three top mattered features to analyze and remove the rows with null values. Then we train_test_split function to split our data to get train set and validation set. Next, we fit the model with train data. Finally, we print out the score of the model using score function of metrics library.</w:t>
       </w:r>
     </w:p>
     <w:p>
@@ -3480,918 +3488,9 @@
         </w:rPr>
         <w:drawing>
           <wp:inline distB="114300" distT="114300" distL="114300" distR="114300">
-            <wp:extent cx="5734050" cy="546100"/>
+            <wp:extent cx="5734050" cy="3822700"/>
             <wp:effectExtent b="0" l="0" r="0" t="0"/>
-            <wp:docPr id="13" name="image5.png"/>
-            <a:graphic>
-              <a:graphicData uri="http://schemas.openxmlformats.org/drawingml/2006/picture">
-                <pic:pic>
-                  <pic:nvPicPr>
-                    <pic:cNvPr id="0" name="image5.png"/>
-                    <pic:cNvPicPr preferRelativeResize="0"/>
-                  </pic:nvPicPr>
-                  <pic:blipFill>
-                    <a:blip r:embed="rId14"/>
-                    <a:srcRect b="0" l="0" r="0" t="0"/>
-                    <a:stretch>
-                      <a:fillRect/>
-                    </a:stretch>
-                  </pic:blipFill>
-                  <pic:spPr>
-                    <a:xfrm>
-                      <a:off x="0" y="0"/>
-                      <a:ext cx="5734050" cy="546100"/>
-                    </a:xfrm>
-                    <a:prstGeom prst="rect"/>
-                    <a:ln/>
-                  </pic:spPr>
-                </pic:pic>
-              </a:graphicData>
-            </a:graphic>
-          </wp:inline>
-        </w:drawing>
-      </w:r>
-      <w:r>
-        <w:rPr>
-          <w:rtl w:val="0"/>
-        </w:rPr>
-      </w:r>
-    </w:p>
-    <w:p>
-      <w:pPr>
-        <w:shd w:fill="ffffff" w:val="clear"/>
-        <w:spacing w:after="240" w:line="240" w:lineRule="auto"/>
-        <w:rPr>
-          <w:color w:val="24292e"/>
-          <w:sz w:val="24"/>
-          <w:szCs w:val="24"/>
-        </w:rPr>
-      </w:pPr>
-      <w:r>
-        <w:rPr>
-          <w:color w:val="24292e"/>
-          <w:sz w:val="24"/>
-          <w:szCs w:val="24"/>
-          <w:rtl w:val="0"/>
-        </w:rPr>
-        <w:t xml:space="preserve">Next, we do some analysis on the data.</w:t>
-      </w:r>
-    </w:p>
-    <w:p>
-      <w:pPr>
-        <w:shd w:fill="ffffff" w:val="clear"/>
-        <w:spacing w:after="240" w:line="240" w:lineRule="auto"/>
-        <w:rPr>
-          <w:color w:val="24292e"/>
-          <w:sz w:val="24"/>
-          <w:szCs w:val="24"/>
-        </w:rPr>
-      </w:pPr>
-      <w:r>
-        <w:rPr>
-          <w:color w:val="24292e"/>
-          <w:sz w:val="24"/>
-          <w:szCs w:val="24"/>
-          <w:rtl w:val="0"/>
-        </w:rPr>
-        <w:t xml:space="preserve">Lets display all data features that we have in matrix form</w:t>
-      </w:r>
-    </w:p>
-    <w:p>
-      <w:pPr>
-        <w:shd w:fill="ffffff" w:val="clear"/>
-        <w:spacing w:after="240" w:line="240" w:lineRule="auto"/>
-        <w:rPr>
-          <w:color w:val="24292e"/>
-          <w:sz w:val="24"/>
-          <w:szCs w:val="24"/>
-        </w:rPr>
-      </w:pPr>
-      <w:r>
-        <w:rPr>
-          <w:color w:val="24292e"/>
-          <w:sz w:val="24"/>
-          <w:szCs w:val="24"/>
-        </w:rPr>
-        <w:drawing>
-          <wp:inline distB="114300" distT="114300" distL="114300" distR="114300">
-            <wp:extent cx="5734050" cy="3060700"/>
-            <wp:effectExtent b="0" l="0" r="0" t="0"/>
-            <wp:docPr id="3" name="image30.png"/>
-            <a:graphic>
-              <a:graphicData uri="http://schemas.openxmlformats.org/drawingml/2006/picture">
-                <pic:pic>
-                  <pic:nvPicPr>
-                    <pic:cNvPr id="0" name="image30.png"/>
-                    <pic:cNvPicPr preferRelativeResize="0"/>
-                  </pic:nvPicPr>
-                  <pic:blipFill>
-                    <a:blip r:embed="rId15"/>
-                    <a:srcRect b="0" l="0" r="0" t="0"/>
-                    <a:stretch>
-                      <a:fillRect/>
-                    </a:stretch>
-                  </pic:blipFill>
-                  <pic:spPr>
-                    <a:xfrm>
-                      <a:off x="0" y="0"/>
-                      <a:ext cx="5734050" cy="3060700"/>
-                    </a:xfrm>
-                    <a:prstGeom prst="rect"/>
-                    <a:ln/>
-                  </pic:spPr>
-                </pic:pic>
-              </a:graphicData>
-            </a:graphic>
-          </wp:inline>
-        </w:drawing>
-      </w:r>
-      <w:r>
-        <w:rPr>
-          <w:color w:val="24292e"/>
-          <w:sz w:val="24"/>
-          <w:szCs w:val="24"/>
-          <w:rtl w:val="0"/>
-        </w:rPr>
-        <w:t xml:space="preserve"> Below is a list of top 10 heatmap, features which actually will be needed in predicting house prices.</w:t>
-      </w:r>
-    </w:p>
-    <w:p>
-      <w:pPr>
-        <w:shd w:fill="ffffff" w:val="clear"/>
-        <w:spacing w:after="240" w:line="240" w:lineRule="auto"/>
-        <w:rPr>
-          <w:color w:val="24292e"/>
-          <w:sz w:val="24"/>
-          <w:szCs w:val="24"/>
-        </w:rPr>
-      </w:pPr>
-      <w:r>
-        <w:rPr>
-          <w:color w:val="24292e"/>
-          <w:sz w:val="24"/>
-          <w:szCs w:val="24"/>
-        </w:rPr>
-        <w:drawing>
-          <wp:inline distB="114300" distT="114300" distL="114300" distR="114300">
-            <wp:extent cx="5734050" cy="4165600"/>
-            <wp:effectExtent b="0" l="0" r="0" t="0"/>
-            <wp:docPr id="7" name="image25.png"/>
-            <a:graphic>
-              <a:graphicData uri="http://schemas.openxmlformats.org/drawingml/2006/picture">
-                <pic:pic>
-                  <pic:nvPicPr>
-                    <pic:cNvPr id="0" name="image25.png"/>
-                    <pic:cNvPicPr preferRelativeResize="0"/>
-                  </pic:nvPicPr>
-                  <pic:blipFill>
-                    <a:blip r:embed="rId16"/>
-                    <a:srcRect b="0" l="0" r="0" t="0"/>
-                    <a:stretch>
-                      <a:fillRect/>
-                    </a:stretch>
-                  </pic:blipFill>
-                  <pic:spPr>
-                    <a:xfrm>
-                      <a:off x="0" y="0"/>
-                      <a:ext cx="5734050" cy="4165600"/>
-                    </a:xfrm>
-                    <a:prstGeom prst="rect"/>
-                    <a:ln/>
-                  </pic:spPr>
-                </pic:pic>
-              </a:graphicData>
-            </a:graphic>
-          </wp:inline>
-        </w:drawing>
-      </w:r>
-      <w:r>
-        <w:rPr>
-          <w:rtl w:val="0"/>
-        </w:rPr>
-      </w:r>
-    </w:p>
-    <w:p>
-      <w:pPr>
-        <w:shd w:fill="ffffff" w:val="clear"/>
-        <w:spacing w:after="240" w:line="240" w:lineRule="auto"/>
-        <w:rPr>
-          <w:color w:val="24292e"/>
-          <w:sz w:val="24"/>
-          <w:szCs w:val="24"/>
-        </w:rPr>
-      </w:pPr>
-      <w:r>
-        <w:rPr>
-          <w:color w:val="24292e"/>
-          <w:sz w:val="24"/>
-          <w:szCs w:val="24"/>
-        </w:rPr>
-        <w:drawing>
-          <wp:inline distB="114300" distT="114300" distL="114300" distR="114300">
-            <wp:extent cx="4314825" cy="2066925"/>
-            <wp:effectExtent b="0" l="0" r="0" t="0"/>
-            <wp:docPr id="5" name="image12.png"/>
-            <a:graphic>
-              <a:graphicData uri="http://schemas.openxmlformats.org/drawingml/2006/picture">
-                <pic:pic>
-                  <pic:nvPicPr>
-                    <pic:cNvPr id="0" name="image12.png"/>
-                    <pic:cNvPicPr preferRelativeResize="0"/>
-                  </pic:nvPicPr>
-                  <pic:blipFill>
-                    <a:blip r:embed="rId17"/>
-                    <a:srcRect b="0" l="0" r="0" t="0"/>
-                    <a:stretch>
-                      <a:fillRect/>
-                    </a:stretch>
-                  </pic:blipFill>
-                  <pic:spPr>
-                    <a:xfrm>
-                      <a:off x="0" y="0"/>
-                      <a:ext cx="4314825" cy="2066925"/>
-                    </a:xfrm>
-                    <a:prstGeom prst="rect"/>
-                    <a:ln/>
-                  </pic:spPr>
-                </pic:pic>
-              </a:graphicData>
-            </a:graphic>
-          </wp:inline>
-        </w:drawing>
-      </w:r>
-      <w:r>
-        <w:rPr>
-          <w:rtl w:val="0"/>
-        </w:rPr>
-      </w:r>
-    </w:p>
-    <w:p>
-      <w:pPr>
-        <w:shd w:fill="ffffff" w:val="clear"/>
-        <w:spacing w:after="240" w:line="240" w:lineRule="auto"/>
-        <w:rPr>
-          <w:color w:val="24292e"/>
-          <w:sz w:val="24"/>
-          <w:szCs w:val="24"/>
-        </w:rPr>
-      </w:pPr>
-      <w:r>
-        <w:rPr>
-          <w:color w:val="24292e"/>
-          <w:sz w:val="24"/>
-          <w:szCs w:val="24"/>
-          <w:rtl w:val="0"/>
-        </w:rPr>
-        <w:t xml:space="preserve">Now we will visualize each feature in order to clean and organize data before training.</w:t>
-      </w:r>
-    </w:p>
-    <w:p>
-      <w:pPr>
-        <w:numPr>
-          <w:ilvl w:val="0"/>
-          <w:numId w:val="6"/>
-        </w:numPr>
-        <w:shd w:fill="ffffff" w:val="clear"/>
-        <w:spacing w:after="0" w:afterAutospacing="0" w:line="240" w:lineRule="auto"/>
-        <w:ind w:left="720" w:hanging="360"/>
-      </w:pPr>
-      <w:r>
-        <w:rPr>
-          <w:color w:val="24292e"/>
-          <w:sz w:val="24"/>
-          <w:szCs w:val="24"/>
-          <w:rtl w:val="0"/>
-        </w:rPr>
-        <w:t xml:space="preserve">Overall Quality vs Sale Price</w:t>
-        <w:br w:type="textWrapping"/>
-      </w:r>
-      <w:r>
-        <w:rPr>
-          <w:color w:val="24292e"/>
-          <w:sz w:val="24"/>
-          <w:szCs w:val="24"/>
-        </w:rPr>
-        <w:drawing>
-          <wp:inline distB="114300" distT="114300" distL="114300" distR="114300">
-            <wp:extent cx="5734050" cy="4381500"/>
-            <wp:effectExtent b="0" l="0" r="0" t="0"/>
-            <wp:docPr id="2" name="image15.png"/>
-            <a:graphic>
-              <a:graphicData uri="http://schemas.openxmlformats.org/drawingml/2006/picture">
-                <pic:pic>
-                  <pic:nvPicPr>
-                    <pic:cNvPr id="0" name="image15.png"/>
-                    <pic:cNvPicPr preferRelativeResize="0"/>
-                  </pic:nvPicPr>
-                  <pic:blipFill>
-                    <a:blip r:embed="rId18"/>
-                    <a:srcRect b="0" l="0" r="0" t="0"/>
-                    <a:stretch>
-                      <a:fillRect/>
-                    </a:stretch>
-                  </pic:blipFill>
-                  <pic:spPr>
-                    <a:xfrm>
-                      <a:off x="0" y="0"/>
-                      <a:ext cx="5734050" cy="4381500"/>
-                    </a:xfrm>
-                    <a:prstGeom prst="rect"/>
-                    <a:ln/>
-                  </pic:spPr>
-                </pic:pic>
-              </a:graphicData>
-            </a:graphic>
-          </wp:inline>
-        </w:drawing>
-      </w:r>
-      <w:r>
-        <w:rPr>
-          <w:color w:val="24292e"/>
-          <w:sz w:val="24"/>
-          <w:szCs w:val="24"/>
-          <w:rtl w:val="0"/>
-        </w:rPr>
-        <w:br w:type="textWrapping"/>
-        <w:t xml:space="preserve">Everything looks good, better quality of the house result in higher price.</w:t>
-      </w:r>
-    </w:p>
-    <w:p>
-      <w:pPr>
-        <w:numPr>
-          <w:ilvl w:val="0"/>
-          <w:numId w:val="6"/>
-        </w:numPr>
-        <w:shd w:fill="ffffff" w:val="clear"/>
-        <w:spacing w:after="0" w:afterAutospacing="0" w:before="0" w:beforeAutospacing="0" w:line="240" w:lineRule="auto"/>
-        <w:ind w:left="720" w:hanging="360"/>
-      </w:pPr>
-      <w:r>
-        <w:rPr>
-          <w:color w:val="24292e"/>
-          <w:sz w:val="24"/>
-          <w:szCs w:val="24"/>
-          <w:rtl w:val="0"/>
-        </w:rPr>
-        <w:t xml:space="preserve">Living Area vs Sale Price </w:t>
-      </w:r>
-      <w:r>
-        <w:rPr>
-          <w:color w:val="24292e"/>
-          <w:sz w:val="24"/>
-          <w:szCs w:val="24"/>
-        </w:rPr>
-        <w:drawing>
-          <wp:inline distB="114300" distT="114300" distL="114300" distR="114300">
-            <wp:extent cx="5553075" cy="5524500"/>
-            <wp:effectExtent b="0" l="0" r="0" t="0"/>
-            <wp:docPr id="18" name="image16.png"/>
-            <a:graphic>
-              <a:graphicData uri="http://schemas.openxmlformats.org/drawingml/2006/picture">
-                <pic:pic>
-                  <pic:nvPicPr>
-                    <pic:cNvPr id="0" name="image16.png"/>
-                    <pic:cNvPicPr preferRelativeResize="0"/>
-                  </pic:nvPicPr>
-                  <pic:blipFill>
-                    <a:blip r:embed="rId19"/>
-                    <a:srcRect b="0" l="0" r="0" t="0"/>
-                    <a:stretch>
-                      <a:fillRect/>
-                    </a:stretch>
-                  </pic:blipFill>
-                  <pic:spPr>
-                    <a:xfrm>
-                      <a:off x="0" y="0"/>
-                      <a:ext cx="5553075" cy="5524500"/>
-                    </a:xfrm>
-                    <a:prstGeom prst="rect"/>
-                    <a:ln/>
-                  </pic:spPr>
-                </pic:pic>
-              </a:graphicData>
-            </a:graphic>
-          </wp:inline>
-        </w:drawing>
-      </w:r>
-      <w:r>
-        <w:rPr>
-          <w:color w:val="24292e"/>
-          <w:sz w:val="24"/>
-          <w:szCs w:val="24"/>
-          <w:rtl w:val="0"/>
-        </w:rPr>
-        <w:br w:type="textWrapping"/>
-        <w:t xml:space="preserve">Looks good except those two dots which does not make a sense, we can remove them and then we can check if it increased Pearson's correlation.</w:t>
-        <w:br w:type="textWrapping"/>
-      </w:r>
-      <w:r>
-        <w:rPr>
-          <w:color w:val="24292e"/>
-          <w:sz w:val="24"/>
-          <w:szCs w:val="24"/>
-        </w:rPr>
-        <w:drawing>
-          <wp:inline distB="114300" distT="114300" distL="114300" distR="114300">
-            <wp:extent cx="5629275" cy="5553075"/>
-            <wp:effectExtent b="0" l="0" r="0" t="0"/>
-            <wp:docPr id="17" name="image22.png"/>
-            <a:graphic>
-              <a:graphicData uri="http://schemas.openxmlformats.org/drawingml/2006/picture">
-                <pic:pic>
-                  <pic:nvPicPr>
-                    <pic:cNvPr id="0" name="image22.png"/>
-                    <pic:cNvPicPr preferRelativeResize="0"/>
-                  </pic:nvPicPr>
-                  <pic:blipFill>
-                    <a:blip r:embed="rId20"/>
-                    <a:srcRect b="0" l="0" r="0" t="0"/>
-                    <a:stretch>
-                      <a:fillRect/>
-                    </a:stretch>
-                  </pic:blipFill>
-                  <pic:spPr>
-                    <a:xfrm>
-                      <a:off x="0" y="0"/>
-                      <a:ext cx="5629275" cy="5553075"/>
-                    </a:xfrm>
-                    <a:prstGeom prst="rect"/>
-                    <a:ln/>
-                  </pic:spPr>
-                </pic:pic>
-              </a:graphicData>
-            </a:graphic>
-          </wp:inline>
-        </w:drawing>
-      </w:r>
-      <w:r>
-        <w:rPr>
-          <w:color w:val="24292e"/>
-          <w:sz w:val="24"/>
-          <w:szCs w:val="24"/>
-          <w:rtl w:val="0"/>
-        </w:rPr>
-        <w:br w:type="textWrapping"/>
-      </w:r>
-      <w:r>
-        <w:rPr>
-          <w:color w:val="24292e"/>
-          <w:sz w:val="24"/>
-          <w:szCs w:val="24"/>
-        </w:rPr>
-        <w:drawing>
-          <wp:inline distB="114300" distT="114300" distL="114300" distR="114300">
-            <wp:extent cx="3848100" cy="714375"/>
-            <wp:effectExtent b="0" l="0" r="0" t="0"/>
-            <wp:docPr id="9" name="image14.png"/>
-            <a:graphic>
-              <a:graphicData uri="http://schemas.openxmlformats.org/drawingml/2006/picture">
-                <pic:pic>
-                  <pic:nvPicPr>
-                    <pic:cNvPr id="0" name="image14.png"/>
-                    <pic:cNvPicPr preferRelativeResize="0"/>
-                  </pic:nvPicPr>
-                  <pic:blipFill>
-                    <a:blip r:embed="rId21"/>
-                    <a:srcRect b="0" l="0" r="0" t="0"/>
-                    <a:stretch>
-                      <a:fillRect/>
-                    </a:stretch>
-                  </pic:blipFill>
-                  <pic:spPr>
-                    <a:xfrm>
-                      <a:off x="0" y="0"/>
-                      <a:ext cx="3848100" cy="714375"/>
-                    </a:xfrm>
-                    <a:prstGeom prst="rect"/>
-                    <a:ln/>
-                  </pic:spPr>
-                </pic:pic>
-              </a:graphicData>
-            </a:graphic>
-          </wp:inline>
-        </w:drawing>
-      </w:r>
-      <w:r>
-        <w:rPr>
-          <w:color w:val="24292e"/>
-          <w:sz w:val="24"/>
-          <w:szCs w:val="24"/>
-          <w:rtl w:val="0"/>
-        </w:rPr>
-        <w:br w:type="textWrapping"/>
-        <w:t xml:space="preserve">Yes, Pearson's correlation increased after cleaning the data.</w:t>
-      </w:r>
-    </w:p>
-    <w:p>
-      <w:pPr>
-        <w:numPr>
-          <w:ilvl w:val="0"/>
-          <w:numId w:val="6"/>
-        </w:numPr>
-        <w:shd w:fill="ffffff" w:val="clear"/>
-        <w:spacing w:after="0" w:afterAutospacing="0" w:before="0" w:beforeAutospacing="0" w:line="240" w:lineRule="auto"/>
-        <w:ind w:left="720" w:hanging="360"/>
-      </w:pPr>
-      <w:r>
-        <w:rPr>
-          <w:color w:val="24292e"/>
-          <w:sz w:val="24"/>
-          <w:szCs w:val="24"/>
-          <w:rtl w:val="0"/>
-        </w:rPr>
-        <w:t xml:space="preserve">Garage Area vs Sale Price</w:t>
-        <w:br w:type="textWrapping"/>
-      </w:r>
-      <w:r>
-        <w:rPr>
-          <w:color w:val="24292e"/>
-          <w:sz w:val="24"/>
-          <w:szCs w:val="24"/>
-        </w:rPr>
-        <w:drawing>
-          <wp:inline distB="114300" distT="114300" distL="114300" distR="114300">
-            <wp:extent cx="5715000" cy="5657850"/>
-            <wp:effectExtent b="0" l="0" r="0" t="0"/>
-            <wp:docPr id="25" name="image23.png"/>
-            <a:graphic>
-              <a:graphicData uri="http://schemas.openxmlformats.org/drawingml/2006/picture">
-                <pic:pic>
-                  <pic:nvPicPr>
-                    <pic:cNvPr id="0" name="image23.png"/>
-                    <pic:cNvPicPr preferRelativeResize="0"/>
-                  </pic:nvPicPr>
-                  <pic:blipFill>
-                    <a:blip r:embed="rId22"/>
-                    <a:srcRect b="0" l="0" r="0" t="0"/>
-                    <a:stretch>
-                      <a:fillRect/>
-                    </a:stretch>
-                  </pic:blipFill>
-                  <pic:spPr>
-                    <a:xfrm>
-                      <a:off x="0" y="0"/>
-                      <a:ext cx="5715000" cy="5657850"/>
-                    </a:xfrm>
-                    <a:prstGeom prst="rect"/>
-                    <a:ln/>
-                  </pic:spPr>
-                </pic:pic>
-              </a:graphicData>
-            </a:graphic>
-          </wp:inline>
-        </w:drawing>
-      </w:r>
-      <w:r>
-        <w:rPr>
-          <w:rtl w:val="0"/>
-        </w:rPr>
-      </w:r>
-    </w:p>
-    <w:p>
-      <w:pPr>
-        <w:numPr>
-          <w:ilvl w:val="0"/>
-          <w:numId w:val="6"/>
-        </w:numPr>
-        <w:shd w:fill="ffffff" w:val="clear"/>
-        <w:spacing w:after="0" w:afterAutospacing="0" w:before="0" w:beforeAutospacing="0" w:line="240" w:lineRule="auto"/>
-        <w:ind w:left="720" w:hanging="360"/>
-      </w:pPr>
-      <w:r>
-        <w:rPr>
-          <w:color w:val="24292e"/>
-          <w:sz w:val="24"/>
-          <w:szCs w:val="24"/>
-          <w:rtl w:val="0"/>
-        </w:rPr>
-        <w:t xml:space="preserve">Removing outliers manually (More than 1000 sqft, less than $300k) and check Pearson's correlation</w:t>
-        <w:br w:type="textWrapping"/>
-      </w:r>
-      <w:r>
-        <w:rPr>
-          <w:color w:val="24292e"/>
-          <w:sz w:val="24"/>
-          <w:szCs w:val="24"/>
-        </w:rPr>
-        <w:drawing>
-          <wp:inline distB="114300" distT="114300" distL="114300" distR="114300">
-            <wp:extent cx="5600700" cy="5448300"/>
-            <wp:effectExtent b="0" l="0" r="0" t="0"/>
-            <wp:docPr id="24" name="image24.png"/>
-            <a:graphic>
-              <a:graphicData uri="http://schemas.openxmlformats.org/drawingml/2006/picture">
-                <pic:pic>
-                  <pic:nvPicPr>
-                    <pic:cNvPr id="0" name="image24.png"/>
-                    <pic:cNvPicPr preferRelativeResize="0"/>
-                  </pic:nvPicPr>
-                  <pic:blipFill>
-                    <a:blip r:embed="rId23"/>
-                    <a:srcRect b="0" l="0" r="0" t="0"/>
-                    <a:stretch>
-                      <a:fillRect/>
-                    </a:stretch>
-                  </pic:blipFill>
-                  <pic:spPr>
-                    <a:xfrm>
-                      <a:off x="0" y="0"/>
-                      <a:ext cx="5600700" cy="5448300"/>
-                    </a:xfrm>
-                    <a:prstGeom prst="rect"/>
-                    <a:ln/>
-                  </pic:spPr>
-                </pic:pic>
-              </a:graphicData>
-            </a:graphic>
-          </wp:inline>
-        </w:drawing>
-      </w:r>
-      <w:r>
-        <w:rPr>
-          <w:color w:val="24292e"/>
-          <w:sz w:val="24"/>
-          <w:szCs w:val="24"/>
-          <w:rtl w:val="0"/>
-        </w:rPr>
-        <w:br w:type="textWrapping"/>
-      </w:r>
-      <w:r>
-        <w:rPr>
-          <w:color w:val="24292e"/>
-          <w:sz w:val="24"/>
-          <w:szCs w:val="24"/>
-        </w:rPr>
-        <w:drawing>
-          <wp:inline distB="114300" distT="114300" distL="114300" distR="114300">
-            <wp:extent cx="3552825" cy="723900"/>
-            <wp:effectExtent b="0" l="0" r="0" t="0"/>
-            <wp:docPr id="16" name="image4.png"/>
-            <a:graphic>
-              <a:graphicData uri="http://schemas.openxmlformats.org/drawingml/2006/picture">
-                <pic:pic>
-                  <pic:nvPicPr>
-                    <pic:cNvPr id="0" name="image4.png"/>
-                    <pic:cNvPicPr preferRelativeResize="0"/>
-                  </pic:nvPicPr>
-                  <pic:blipFill>
-                    <a:blip r:embed="rId24"/>
-                    <a:srcRect b="0" l="0" r="0" t="0"/>
-                    <a:stretch>
-                      <a:fillRect/>
-                    </a:stretch>
-                  </pic:blipFill>
-                  <pic:spPr>
-                    <a:xfrm>
-                      <a:off x="0" y="0"/>
-                      <a:ext cx="3552825" cy="723900"/>
-                    </a:xfrm>
-                    <a:prstGeom prst="rect"/>
-                    <a:ln/>
-                  </pic:spPr>
-                </pic:pic>
-              </a:graphicData>
-            </a:graphic>
-          </wp:inline>
-        </w:drawing>
-      </w:r>
-      <w:r>
-        <w:rPr>
-          <w:rtl w:val="0"/>
-        </w:rPr>
-      </w:r>
-    </w:p>
-    <w:p>
-      <w:pPr>
-        <w:numPr>
-          <w:ilvl w:val="0"/>
-          <w:numId w:val="6"/>
-        </w:numPr>
-        <w:shd w:fill="ffffff" w:val="clear"/>
-        <w:spacing w:after="0" w:afterAutospacing="0" w:before="0" w:beforeAutospacing="0" w:line="240" w:lineRule="auto"/>
-        <w:ind w:left="720" w:hanging="360"/>
-      </w:pPr>
-      <w:r>
-        <w:rPr>
-          <w:color w:val="24292e"/>
-          <w:sz w:val="24"/>
-          <w:szCs w:val="24"/>
-          <w:rtl w:val="0"/>
-        </w:rPr>
-        <w:t xml:space="preserve">Garage Cars vs Sale Price</w:t>
-        <w:br w:type="textWrapping"/>
-      </w:r>
-      <w:r>
-        <w:rPr>
-          <w:color w:val="24292e"/>
-          <w:sz w:val="24"/>
-          <w:szCs w:val="24"/>
-        </w:rPr>
-        <w:drawing>
-          <wp:inline distB="114300" distT="114300" distL="114300" distR="114300">
-            <wp:extent cx="5734050" cy="3568700"/>
-            <wp:effectExtent b="0" l="0" r="0" t="0"/>
-            <wp:docPr id="19" name="image9.png"/>
-            <a:graphic>
-              <a:graphicData uri="http://schemas.openxmlformats.org/drawingml/2006/picture">
-                <pic:pic>
-                  <pic:nvPicPr>
-                    <pic:cNvPr id="0" name="image9.png"/>
-                    <pic:cNvPicPr preferRelativeResize="0"/>
-                  </pic:nvPicPr>
-                  <pic:blipFill>
-                    <a:blip r:embed="rId25"/>
-                    <a:srcRect b="0" l="0" r="0" t="0"/>
-                    <a:stretch>
-                      <a:fillRect/>
-                    </a:stretch>
-                  </pic:blipFill>
-                  <pic:spPr>
-                    <a:xfrm>
-                      <a:off x="0" y="0"/>
-                      <a:ext cx="5734050" cy="3568700"/>
-                    </a:xfrm>
-                    <a:prstGeom prst="rect"/>
-                    <a:ln/>
-                  </pic:spPr>
-                </pic:pic>
-              </a:graphicData>
-            </a:graphic>
-          </wp:inline>
-        </w:drawing>
-      </w:r>
-      <w:r>
-        <w:rPr>
-          <w:rtl w:val="0"/>
-        </w:rPr>
-      </w:r>
-    </w:p>
-    <w:p>
-      <w:pPr>
-        <w:numPr>
-          <w:ilvl w:val="0"/>
-          <w:numId w:val="6"/>
-        </w:numPr>
-        <w:shd w:fill="ffffff" w:val="clear"/>
-        <w:spacing w:after="0" w:afterAutospacing="0" w:before="0" w:beforeAutospacing="0" w:line="240" w:lineRule="auto"/>
-        <w:ind w:left="720" w:hanging="360"/>
-      </w:pPr>
-      <w:r>
-        <w:rPr>
-          <w:color w:val="24292e"/>
-          <w:sz w:val="24"/>
-          <w:szCs w:val="24"/>
-          <w:rtl w:val="0"/>
-        </w:rPr>
-        <w:t xml:space="preserve">Removing outliers manually (More than 4 cars, less than $300k)</w:t>
-        <w:br w:type="textWrapping"/>
-      </w:r>
-      <w:r>
-        <w:rPr>
-          <w:color w:val="24292e"/>
-          <w:sz w:val="24"/>
-          <w:szCs w:val="24"/>
-        </w:rPr>
-        <w:drawing>
-          <wp:inline distB="114300" distT="114300" distL="114300" distR="114300">
-            <wp:extent cx="5734050" cy="3848100"/>
-            <wp:effectExtent b="0" l="0" r="0" t="0"/>
-            <wp:docPr id="22" name="image27.png"/>
-            <a:graphic>
-              <a:graphicData uri="http://schemas.openxmlformats.org/drawingml/2006/picture">
-                <pic:pic>
-                  <pic:nvPicPr>
-                    <pic:cNvPr id="0" name="image27.png"/>
-                    <pic:cNvPicPr preferRelativeResize="0"/>
-                  </pic:nvPicPr>
-                  <pic:blipFill>
-                    <a:blip r:embed="rId26"/>
-                    <a:srcRect b="0" l="0" r="0" t="0"/>
-                    <a:stretch>
-                      <a:fillRect/>
-                    </a:stretch>
-                  </pic:blipFill>
-                  <pic:spPr>
-                    <a:xfrm>
-                      <a:off x="0" y="0"/>
-                      <a:ext cx="5734050" cy="3848100"/>
-                    </a:xfrm>
-                    <a:prstGeom prst="rect"/>
-                    <a:ln/>
-                  </pic:spPr>
-                </pic:pic>
-              </a:graphicData>
-            </a:graphic>
-          </wp:inline>
-        </w:drawing>
-      </w:r>
-      <w:r>
-        <w:rPr>
-          <w:rtl w:val="0"/>
-        </w:rPr>
-      </w:r>
-    </w:p>
-    <w:p>
-      <w:pPr>
-        <w:numPr>
-          <w:ilvl w:val="0"/>
-          <w:numId w:val="6"/>
-        </w:numPr>
-        <w:shd w:fill="ffffff" w:val="clear"/>
-        <w:spacing w:after="0" w:afterAutospacing="0" w:before="0" w:beforeAutospacing="0" w:line="240" w:lineRule="auto"/>
-        <w:ind w:left="720" w:hanging="360"/>
-      </w:pPr>
-      <w:r>
-        <w:rPr>
-          <w:color w:val="24292e"/>
-          <w:sz w:val="24"/>
-          <w:szCs w:val="24"/>
-          <w:rtl w:val="0"/>
-        </w:rPr>
-        <w:t xml:space="preserve">Basement Area vs Sale Price</w:t>
-        <w:br w:type="textWrapping"/>
-      </w:r>
-      <w:r>
-        <w:rPr>
-          <w:color w:val="24292e"/>
-          <w:sz w:val="24"/>
-          <w:szCs w:val="24"/>
-        </w:rPr>
-        <w:drawing>
-          <wp:inline distB="114300" distT="114300" distL="114300" distR="114300">
-            <wp:extent cx="5619750" cy="5467350"/>
-            <wp:effectExtent b="0" l="0" r="0" t="0"/>
-            <wp:docPr id="15" name="image29.png"/>
-            <a:graphic>
-              <a:graphicData uri="http://schemas.openxmlformats.org/drawingml/2006/picture">
-                <pic:pic>
-                  <pic:nvPicPr>
-                    <pic:cNvPr id="0" name="image29.png"/>
-                    <pic:cNvPicPr preferRelativeResize="0"/>
-                  </pic:nvPicPr>
-                  <pic:blipFill>
-                    <a:blip r:embed="rId27"/>
-                    <a:srcRect b="0" l="0" r="0" t="0"/>
-                    <a:stretch>
-                      <a:fillRect/>
-                    </a:stretch>
-                  </pic:blipFill>
-                  <pic:spPr>
-                    <a:xfrm>
-                      <a:off x="0" y="0"/>
-                      <a:ext cx="5619750" cy="5467350"/>
-                    </a:xfrm>
-                    <a:prstGeom prst="rect"/>
-                    <a:ln/>
-                  </pic:spPr>
-                </pic:pic>
-              </a:graphicData>
-            </a:graphic>
-          </wp:inline>
-        </w:drawing>
-      </w:r>
-      <w:r>
-        <w:rPr>
-          <w:color w:val="24292e"/>
-          <w:sz w:val="24"/>
-          <w:szCs w:val="24"/>
-          <w:rtl w:val="0"/>
-        </w:rPr>
-        <w:br w:type="textWrapping"/>
-        <w:t xml:space="preserve">Looks good. no need to clean it.</w:t>
-      </w:r>
-    </w:p>
-    <w:p>
-      <w:pPr>
-        <w:numPr>
-          <w:ilvl w:val="0"/>
-          <w:numId w:val="6"/>
-        </w:numPr>
-        <w:shd w:fill="ffffff" w:val="clear"/>
-        <w:spacing w:after="0" w:afterAutospacing="0" w:before="0" w:beforeAutospacing="0" w:line="240" w:lineRule="auto"/>
-        <w:ind w:left="720" w:hanging="360"/>
-      </w:pPr>
-      <w:r>
-        <w:rPr>
-          <w:color w:val="24292e"/>
-          <w:sz w:val="24"/>
-          <w:szCs w:val="24"/>
-          <w:rtl w:val="0"/>
-        </w:rPr>
-        <w:t xml:space="preserve">First Floor Area vs Sale Price</w:t>
-        <w:br w:type="textWrapping"/>
-      </w:r>
-      <w:r>
-        <w:rPr>
-          <w:color w:val="24292e"/>
-          <w:sz w:val="24"/>
-          <w:szCs w:val="24"/>
-        </w:rPr>
-        <w:drawing>
-          <wp:inline distB="114300" distT="114300" distL="114300" distR="114300">
-            <wp:extent cx="5572125" cy="5486400"/>
-            <wp:effectExtent b="0" l="0" r="0" t="0"/>
-            <wp:docPr id="14" name="image8.png"/>
+            <wp:docPr id="27" name="image8.png"/>
             <a:graphic>
               <a:graphicData uri="http://schemas.openxmlformats.org/drawingml/2006/picture">
                 <pic:pic>
@@ -4400,290 +3499,7 @@
                     <pic:cNvPicPr preferRelativeResize="0"/>
                   </pic:nvPicPr>
                   <pic:blipFill>
-                    <a:blip r:embed="rId28"/>
-                    <a:srcRect b="0" l="0" r="0" t="0"/>
-                    <a:stretch>
-                      <a:fillRect/>
-                    </a:stretch>
-                  </pic:blipFill>
-                  <pic:spPr>
-                    <a:xfrm>
-                      <a:off x="0" y="0"/>
-                      <a:ext cx="5572125" cy="5486400"/>
-                    </a:xfrm>
-                    <a:prstGeom prst="rect"/>
-                    <a:ln/>
-                  </pic:spPr>
-                </pic:pic>
-              </a:graphicData>
-            </a:graphic>
-          </wp:inline>
-        </w:drawing>
-      </w:r>
-      <w:r>
-        <w:rPr>
-          <w:rtl w:val="0"/>
-        </w:rPr>
-      </w:r>
-    </w:p>
-    <w:p>
-      <w:pPr>
-        <w:numPr>
-          <w:ilvl w:val="0"/>
-          <w:numId w:val="6"/>
-        </w:numPr>
-        <w:shd w:fill="ffffff" w:val="clear"/>
-        <w:spacing w:after="240" w:before="0" w:beforeAutospacing="0" w:line="240" w:lineRule="auto"/>
-        <w:ind w:left="720" w:hanging="360"/>
-      </w:pPr>
-      <w:r>
-        <w:rPr>
-          <w:color w:val="24292e"/>
-          <w:sz w:val="24"/>
-          <w:szCs w:val="24"/>
-          <w:rtl w:val="0"/>
-        </w:rPr>
-        <w:t xml:space="preserve">Total Rooms vs Sale Price</w:t>
-        <w:br w:type="textWrapping"/>
-      </w:r>
-      <w:r>
-        <w:rPr>
-          <w:color w:val="24292e"/>
-          <w:sz w:val="24"/>
-          <w:szCs w:val="24"/>
-        </w:rPr>
-        <w:drawing>
-          <wp:inline distB="114300" distT="114300" distL="114300" distR="114300">
-            <wp:extent cx="5734050" cy="3657600"/>
-            <wp:effectExtent b="0" l="0" r="0" t="0"/>
-            <wp:docPr id="28" name="image28.png"/>
-            <a:graphic>
-              <a:graphicData uri="http://schemas.openxmlformats.org/drawingml/2006/picture">
-                <pic:pic>
-                  <pic:nvPicPr>
-                    <pic:cNvPr id="0" name="image28.png"/>
-                    <pic:cNvPicPr preferRelativeResize="0"/>
-                  </pic:nvPicPr>
-                  <pic:blipFill>
-                    <a:blip r:embed="rId29"/>
-                    <a:srcRect b="0" l="0" r="0" t="0"/>
-                    <a:stretch>
-                      <a:fillRect/>
-                    </a:stretch>
-                  </pic:blipFill>
-                  <pic:spPr>
-                    <a:xfrm>
-                      <a:off x="0" y="0"/>
-                      <a:ext cx="5734050" cy="3657600"/>
-                    </a:xfrm>
-                    <a:prstGeom prst="rect"/>
-                    <a:ln/>
-                  </pic:spPr>
-                </pic:pic>
-              </a:graphicData>
-            </a:graphic>
-          </wp:inline>
-        </w:drawing>
-      </w:r>
-      <w:r>
-        <w:rPr>
-          <w:rtl w:val="0"/>
-        </w:rPr>
-      </w:r>
-    </w:p>
-    <w:p>
-      <w:pPr>
-        <w:shd w:fill="ffffff" w:val="clear"/>
-        <w:spacing w:after="240" w:line="240" w:lineRule="auto"/>
-        <w:rPr>
-          <w:color w:val="24292e"/>
-          <w:sz w:val="24"/>
-          <w:szCs w:val="24"/>
-        </w:rPr>
-      </w:pPr>
-      <w:r>
-        <w:rPr>
-          <w:color w:val="24292e"/>
-          <w:sz w:val="24"/>
-          <w:szCs w:val="24"/>
-          <w:rtl w:val="0"/>
-        </w:rPr>
-        <w:t xml:space="preserve">After analysis and pretreatment on original data, we finally get our valid input set for fitting the model. We use two approaches to do apply our ideas. The first one is to call function RandomForestRegressor() from skit-learn library. The second one is to define the function by our selves. For each function, we fit the model with training set and evaluate it with validation set.</w:t>
-      </w:r>
-    </w:p>
-    <w:p>
-      <w:pPr>
-        <w:numPr>
-          <w:ilvl w:val="0"/>
-          <w:numId w:val="3"/>
-        </w:numPr>
-        <w:shd w:fill="ffffff" w:val="clear"/>
-        <w:spacing w:after="240" w:line="240" w:lineRule="auto"/>
-        <w:ind w:left="720" w:hanging="360"/>
-      </w:pPr>
-      <w:r>
-        <w:rPr>
-          <w:color w:val="24292e"/>
-          <w:sz w:val="24"/>
-          <w:szCs w:val="24"/>
-          <w:rtl w:val="0"/>
-        </w:rPr>
-        <w:t xml:space="preserve">Call RandomForestRegressor() implementation</w:t>
-      </w:r>
-    </w:p>
-    <w:p>
-      <w:pPr>
-        <w:shd w:fill="ffffff" w:val="clear"/>
-        <w:spacing w:after="240" w:line="240" w:lineRule="auto"/>
-        <w:rPr>
-          <w:color w:val="24292e"/>
-          <w:sz w:val="24"/>
-          <w:szCs w:val="24"/>
-        </w:rPr>
-      </w:pPr>
-      <w:r>
-        <w:rPr>
-          <w:color w:val="24292e"/>
-          <w:sz w:val="24"/>
-          <w:szCs w:val="24"/>
-          <w:rtl w:val="0"/>
-        </w:rPr>
-        <w:t xml:space="preserve">Below is calculation of Pearson correlation after cleaning the data:</w:t>
-      </w:r>
-    </w:p>
-    <w:p>
-      <w:pPr>
-        <w:shd w:fill="ffffff" w:val="clear"/>
-        <w:spacing w:after="240" w:line="240" w:lineRule="auto"/>
-        <w:rPr>
-          <w:color w:val="24292e"/>
-          <w:sz w:val="24"/>
-          <w:szCs w:val="24"/>
-        </w:rPr>
-      </w:pPr>
-      <w:r>
-        <w:rPr>
-          <w:color w:val="24292e"/>
-          <w:sz w:val="24"/>
-          <w:szCs w:val="24"/>
-        </w:rPr>
-        <w:drawing>
-          <wp:inline distB="114300" distT="114300" distL="114300" distR="114300">
-            <wp:extent cx="3952875" cy="3638550"/>
-            <wp:effectExtent b="0" l="0" r="0" t="0"/>
-            <wp:docPr id="26" name="image26.png"/>
-            <a:graphic>
-              <a:graphicData uri="http://schemas.openxmlformats.org/drawingml/2006/picture">
-                <pic:pic>
-                  <pic:nvPicPr>
-                    <pic:cNvPr id="0" name="image26.png"/>
-                    <pic:cNvPicPr preferRelativeResize="0"/>
-                  </pic:nvPicPr>
-                  <pic:blipFill>
-                    <a:blip r:embed="rId30"/>
-                    <a:srcRect b="0" l="0" r="0" t="0"/>
-                    <a:stretch>
-                      <a:fillRect/>
-                    </a:stretch>
-                  </pic:blipFill>
-                  <pic:spPr>
-                    <a:xfrm>
-                      <a:off x="0" y="0"/>
-                      <a:ext cx="3952875" cy="3638550"/>
-                    </a:xfrm>
-                    <a:prstGeom prst="rect"/>
-                    <a:ln/>
-                  </pic:spPr>
-                </pic:pic>
-              </a:graphicData>
-            </a:graphic>
-          </wp:inline>
-        </w:drawing>
-      </w:r>
-      <w:r>
-        <w:rPr>
-          <w:rtl w:val="0"/>
-        </w:rPr>
-      </w:r>
-    </w:p>
-    <w:p>
-      <w:pPr>
-        <w:pStyle w:val="Heading3"/>
-        <w:keepNext w:val="0"/>
-        <w:keepLines w:val="0"/>
-        <w:shd w:fill="ffffff" w:val="clear"/>
-        <w:spacing w:after="240" w:before="360" w:line="240" w:lineRule="auto"/>
-        <w:ind w:left="-300" w:firstLine="0"/>
-        <w:rPr>
-          <w:b w:val="1"/>
-          <w:color w:val="24292e"/>
-          <w:sz w:val="33"/>
-          <w:szCs w:val="33"/>
-        </w:rPr>
-      </w:pPr>
-      <w:bookmarkStart w:colFirst="0" w:colLast="0" w:name="_hp506h3k71ht" w:id="6"/>
-      <w:bookmarkEnd w:id="6"/>
-      <w:r>
-        <w:rPr>
-          <w:b w:val="1"/>
-          <w:color w:val="24292e"/>
-          <w:sz w:val="33"/>
-          <w:szCs w:val="33"/>
-          <w:rtl w:val="0"/>
-        </w:rPr>
-        <w:t xml:space="preserve">Code</w:t>
-      </w:r>
-    </w:p>
-    <w:p>
-      <w:pPr>
-        <w:shd w:fill="ffffff" w:val="clear"/>
-        <w:spacing w:after="240" w:line="240" w:lineRule="auto"/>
-        <w:rPr>
-          <w:color w:val="24292e"/>
-          <w:sz w:val="24"/>
-          <w:szCs w:val="24"/>
-        </w:rPr>
-      </w:pPr>
-      <w:r>
-        <w:rPr>
-          <w:color w:val="24292e"/>
-          <w:sz w:val="24"/>
-          <w:szCs w:val="24"/>
-          <w:rtl w:val="0"/>
-        </w:rPr>
-        <w:t xml:space="preserve">In this function, we use drop to clean the data. We choose three top mattered features to analyze and remove the rows with null values. Then we train_test_split function to split our data to get train set and validation set. Next, we fit the model with train data. Finally, we print out the score of the model using score function of metrics library.</w:t>
-      </w:r>
-    </w:p>
-    <w:p>
-      <w:pPr>
-        <w:shd w:fill="ffffff" w:val="clear"/>
-        <w:spacing w:after="240" w:line="240" w:lineRule="auto"/>
-        <w:rPr>
-          <w:color w:val="24292e"/>
-          <w:sz w:val="24"/>
-          <w:szCs w:val="24"/>
-        </w:rPr>
-      </w:pPr>
-      <w:r>
-        <w:rPr>
-          <w:color w:val="24292e"/>
-          <w:sz w:val="24"/>
-          <w:szCs w:val="24"/>
-        </w:rPr>
-        <w:drawing>
-          <wp:inline distB="114300" distT="114300" distL="114300" distR="114300">
-            <wp:extent cx="5734050" cy="3822700"/>
-            <wp:effectExtent b="0" l="0" r="0" t="0"/>
-            <wp:docPr id="29" name="image18.png"/>
-            <a:graphic>
-              <a:graphicData uri="http://schemas.openxmlformats.org/drawingml/2006/picture">
-                <pic:pic>
-                  <pic:nvPicPr>
-                    <pic:cNvPr id="0" name="image18.png"/>
-                    <pic:cNvPicPr preferRelativeResize="0"/>
-                  </pic:nvPicPr>
-                  <pic:blipFill>
-                    <a:blip r:embed="rId31"/>
+                    <a:blip r:embed="rId14"/>
                     <a:srcRect b="0" l="0" r="0" t="0"/>
                     <a:stretch>
                       <a:fillRect/>
@@ -4769,16 +3585,16 @@
           <wp:inline distB="114300" distT="114300" distL="114300" distR="114300">
             <wp:extent cx="5734050" cy="5156200"/>
             <wp:effectExtent b="0" l="0" r="0" t="0"/>
-            <wp:docPr id="20" name="image6.png"/>
+            <wp:docPr id="20" name="image12.png"/>
             <a:graphic>
               <a:graphicData uri="http://schemas.openxmlformats.org/drawingml/2006/picture">
                 <pic:pic>
                   <pic:nvPicPr>
-                    <pic:cNvPr id="0" name="image6.png"/>
+                    <pic:cNvPr id="0" name="image12.png"/>
                     <pic:cNvPicPr preferRelativeResize="0"/>
                   </pic:nvPicPr>
                   <pic:blipFill>
-                    <a:blip r:embed="rId32"/>
+                    <a:blip r:embed="rId15"/>
                     <a:srcRect b="0" l="0" r="0" t="0"/>
                     <a:stretch>
                       <a:fillRect/>
@@ -4844,16 +3660,16 @@
           <wp:inline distB="114300" distT="114300" distL="114300" distR="114300">
             <wp:extent cx="5734050" cy="1549400"/>
             <wp:effectExtent b="0" l="0" r="0" t="0"/>
-            <wp:docPr id="27" name="image21.png"/>
+            <wp:docPr id="25" name="image5.png"/>
             <a:graphic>
               <a:graphicData uri="http://schemas.openxmlformats.org/drawingml/2006/picture">
                 <pic:pic>
                   <pic:nvPicPr>
-                    <pic:cNvPr id="0" name="image21.png"/>
+                    <pic:cNvPr id="0" name="image5.png"/>
                     <pic:cNvPicPr preferRelativeResize="0"/>
                   </pic:nvPicPr>
                   <pic:blipFill>
-                    <a:blip r:embed="rId33"/>
+                    <a:blip r:embed="rId16"/>
                     <a:srcRect b="0" l="0" r="0" t="0"/>
                     <a:stretch>
                       <a:fillRect/>
@@ -4883,7 +3699,7 @@
       <w:pPr>
         <w:numPr>
           <w:ilvl w:val="0"/>
-          <w:numId w:val="4"/>
+          <w:numId w:val="3"/>
         </w:numPr>
         <w:shd w:fill="ffffff" w:val="clear"/>
         <w:spacing w:after="240" w:line="240" w:lineRule="auto"/>
@@ -4959,16 +3775,16 @@
           <wp:inline distB="114300" distT="114300" distL="114300" distR="114300">
             <wp:extent cx="5734050" cy="2247900"/>
             <wp:effectExtent b="0" l="0" r="0" t="0"/>
-            <wp:docPr id="6" name="image7.png"/>
+            <wp:docPr id="4" name="image3.png"/>
             <a:graphic>
               <a:graphicData uri="http://schemas.openxmlformats.org/drawingml/2006/picture">
                 <pic:pic>
                   <pic:nvPicPr>
-                    <pic:cNvPr id="0" name="image7.png"/>
+                    <pic:cNvPr id="0" name="image3.png"/>
                     <pic:cNvPicPr preferRelativeResize="0"/>
                   </pic:nvPicPr>
                   <pic:blipFill>
-                    <a:blip r:embed="rId34"/>
+                    <a:blip r:embed="rId17"/>
                     <a:srcRect b="0" l="0" r="0" t="0"/>
                     <a:stretch>
                       <a:fillRect/>
@@ -5082,16 +3898,16 @@
           <wp:inline distB="114300" distT="114300" distL="114300" distR="114300">
             <wp:extent cx="5734050" cy="1981200"/>
             <wp:effectExtent b="0" l="0" r="0" t="0"/>
-            <wp:docPr id="30" name="image17.png"/>
+            <wp:docPr id="29" name="image6.png"/>
             <a:graphic>
               <a:graphicData uri="http://schemas.openxmlformats.org/drawingml/2006/picture">
                 <pic:pic>
                   <pic:nvPicPr>
-                    <pic:cNvPr id="0" name="image17.png"/>
+                    <pic:cNvPr id="0" name="image6.png"/>
                     <pic:cNvPicPr preferRelativeResize="0"/>
                   </pic:nvPicPr>
                   <pic:blipFill>
-                    <a:blip r:embed="rId35"/>
+                    <a:blip r:embed="rId18"/>
                     <a:srcRect b="0" l="0" r="0" t="0"/>
                     <a:stretch>
                       <a:fillRect/>
@@ -6369,7 +5185,7 @@
         </w:rPr>
         <w:t xml:space="preserve">h</w:t>
       </w:r>
-      <w:hyperlink r:id="rId36">
+      <w:hyperlink r:id="rId19">
         <w:r>
           <w:rPr>
             <w:color w:val="1155cc"/>
@@ -6397,7 +5213,7 @@
         <w:spacing w:after="240" w:before="0" w:beforeAutospacing="0" w:lineRule="auto"/>
         <w:ind w:left="720" w:hanging="360"/>
       </w:pPr>
-      <w:hyperlink r:id="rId37">
+      <w:hyperlink r:id="rId20">
         <w:r>
           <w:rPr>
             <w:color w:val="1155cc"/>
@@ -6506,6 +5322,2296 @@
         </w:rPr>
         <w:t xml:space="preserve">  With 79 explanatory variables describing (almost) every aspect of residential homes in Ames, Iowa, this project challenges us to predict the final price of each home.</w:t>
       </w:r>
+    </w:p>
+    <w:p>
+      <w:pPr>
+        <w:rPr/>
+      </w:pPr>
+      <w:r>
+        <w:rPr>
+          <w:rtl w:val="0"/>
+        </w:rPr>
+      </w:r>
+    </w:p>
+    <w:p>
+      <w:pPr>
+        <w:pStyle w:val="Heading3"/>
+        <w:rPr>
+          <w:b w:val="1"/>
+        </w:rPr>
+      </w:pPr>
+      <w:bookmarkStart w:colFirst="0" w:colLast="0" w:name="_tsaleyys5s8w" w:id="17"/>
+      <w:bookmarkEnd w:id="17"/>
+      <w:r>
+        <w:rPr>
+          <w:b w:val="1"/>
+          <w:rtl w:val="0"/>
+        </w:rPr>
+        <w:t xml:space="preserve">Background</w:t>
+      </w:r>
+    </w:p>
+    <w:p>
+      <w:pPr>
+        <w:rPr/>
+      </w:pPr>
+      <w:r>
+        <w:rPr>
+          <w:rtl w:val="0"/>
+        </w:rPr>
+        <w:t xml:space="preserve">It is our job to predict the sales price for each house. For each Id in the test set, must predict the value of the SalePrice variable.</w:t>
+      </w:r>
+      <w:r>
+        <w:rPr>
+          <w:rtl w:val="0"/>
+        </w:rPr>
+      </w:r>
+    </w:p>
+    <w:p>
+      <w:pPr>
+        <w:rPr/>
+      </w:pPr>
+      <w:r>
+        <w:rPr>
+          <w:rtl w:val="0"/>
+        </w:rPr>
+      </w:r>
+    </w:p>
+    <w:p>
+      <w:pPr>
+        <w:pStyle w:val="Heading3"/>
+        <w:rPr>
+          <w:b w:val="1"/>
+        </w:rPr>
+      </w:pPr>
+      <w:bookmarkStart w:colFirst="0" w:colLast="0" w:name="_aujf1iaacaut" w:id="18"/>
+      <w:bookmarkEnd w:id="18"/>
+      <w:r>
+        <w:rPr>
+          <w:b w:val="1"/>
+          <w:rtl w:val="0"/>
+        </w:rPr>
+        <w:t xml:space="preserve">Dataset</w:t>
+      </w:r>
+    </w:p>
+    <w:p>
+      <w:pPr>
+        <w:rPr/>
+      </w:pPr>
+      <w:r>
+        <w:rPr>
+          <w:rtl w:val="0"/>
+        </w:rPr>
+        <w:t xml:space="preserve">  </w:t>
+      </w:r>
+      <w:r>
+        <w:rPr>
+          <w:b w:val="1"/>
+          <w:rtl w:val="0"/>
+        </w:rPr>
+        <w:t xml:space="preserve">File descriptions:</w:t>
+      </w:r>
+      <w:r>
+        <w:rPr>
+          <w:rtl w:val="0"/>
+        </w:rPr>
+        <w:t xml:space="preserve"> We have two data set files. One is train.cvs which store data for training our model. And also we have test.cvs which collect data for validating the accuracy of our data.</w:t>
+      </w:r>
+    </w:p>
+    <w:p>
+      <w:pPr>
+        <w:numPr>
+          <w:ilvl w:val="0"/>
+          <w:numId w:val="6"/>
+        </w:numPr>
+        <w:ind w:left="720" w:hanging="360"/>
+        <w:rPr>
+          <w:u w:val="none"/>
+        </w:rPr>
+      </w:pPr>
+      <w:r>
+        <w:rPr>
+          <w:rtl w:val="0"/>
+        </w:rPr>
+        <w:t xml:space="preserve">train.csv - the training set</w:t>
+      </w:r>
+    </w:p>
+    <w:p>
+      <w:pPr>
+        <w:numPr>
+          <w:ilvl w:val="0"/>
+          <w:numId w:val="6"/>
+        </w:numPr>
+        <w:ind w:left="720" w:hanging="360"/>
+        <w:rPr>
+          <w:u w:val="none"/>
+        </w:rPr>
+      </w:pPr>
+      <w:r>
+        <w:rPr>
+          <w:rtl w:val="0"/>
+        </w:rPr>
+        <w:t xml:space="preserve">test.csv - the test set</w:t>
+      </w:r>
+    </w:p>
+    <w:p>
+      <w:pPr>
+        <w:rPr/>
+      </w:pPr>
+      <w:r>
+        <w:rPr>
+          <w:rtl w:val="0"/>
+        </w:rPr>
+        <w:t xml:space="preserve">    </w:t>
+      </w:r>
+      <w:r>
+        <w:rPr>
+          <w:rtl w:val="0"/>
+        </w:rPr>
+        <w:t xml:space="preserve">In training data set file , we have 80 columns and 1460 rows. Each column is a unique feature. And in testing data file, we have 81 columns and 1459 rows. Each column is a unique feature. But the problem here is that, in our testing data file, we do not have the prediction feature called “SalesPrice”. It lead to a situation that we can not evaluate our results. So we give up our original testing data set. And try to divide the original training data set into two parts: training set , validation set.</w:t>
+      </w:r>
+    </w:p>
+    <w:p>
+      <w:pPr>
+        <w:rPr/>
+      </w:pPr>
+      <w:r>
+        <w:rPr>
+          <w:rtl w:val="0"/>
+        </w:rPr>
+        <w:t xml:space="preserve">    The amount of new training data is 70 percent of the original one. That is to say we have 1022 rows and 81 columns in training set.</w:t>
+      </w:r>
+    </w:p>
+    <w:p>
+      <w:pPr>
+        <w:rPr/>
+      </w:pPr>
+      <w:r>
+        <w:rPr>
+          <w:rtl w:val="0"/>
+        </w:rPr>
+        <w:t xml:space="preserve">    The amount of new testing data is 30 percent of the original one. In other words we have 438 rows and 81 columns in validation set.</w:t>
+      </w:r>
+    </w:p>
+    <w:p>
+      <w:pPr>
+        <w:ind w:left="0" w:firstLine="0"/>
+        <w:rPr>
+          <w:b w:val="1"/>
+        </w:rPr>
+      </w:pPr>
+      <w:r>
+        <w:rPr>
+          <w:rtl w:val="0"/>
+        </w:rPr>
+        <w:t xml:space="preserve">  </w:t>
+      </w:r>
+      <w:r>
+        <w:rPr>
+          <w:b w:val="1"/>
+          <w:rtl w:val="0"/>
+        </w:rPr>
+        <w:t xml:space="preserve">Data fields: </w:t>
+      </w:r>
+    </w:p>
+    <w:p>
+      <w:pPr>
+        <w:ind w:left="0" w:firstLine="0"/>
+        <w:rPr/>
+      </w:pPr>
+      <w:r>
+        <w:rPr>
+          <w:rtl w:val="0"/>
+        </w:rPr>
+        <w:t xml:space="preserve">SalePrice - the property's sale price in dollars. This is the target variable that we're trying to predict.</w:t>
+      </w:r>
+    </w:p>
+    <w:p>
+      <w:pPr>
+        <w:ind w:left="0" w:firstLine="0"/>
+        <w:rPr/>
+      </w:pPr>
+      <w:r>
+        <w:rPr>
+          <w:rtl w:val="0"/>
+        </w:rPr>
+        <w:t xml:space="preserve">MSSubClass: The building class</w:t>
+      </w:r>
+    </w:p>
+    <w:p>
+      <w:pPr>
+        <w:ind w:left="0" w:firstLine="0"/>
+        <w:rPr/>
+      </w:pPr>
+      <w:r>
+        <w:rPr>
+          <w:rtl w:val="0"/>
+        </w:rPr>
+        <w:t xml:space="preserve">MSZoning: The general zoning classification</w:t>
+      </w:r>
+    </w:p>
+    <w:p>
+      <w:pPr>
+        <w:ind w:left="0" w:firstLine="0"/>
+        <w:rPr/>
+      </w:pPr>
+      <w:r>
+        <w:rPr>
+          <w:rtl w:val="0"/>
+        </w:rPr>
+        <w:t xml:space="preserve">LotFrontage: Linear feet of street connected to property</w:t>
+      </w:r>
+    </w:p>
+    <w:p>
+      <w:pPr>
+        <w:ind w:left="0" w:firstLine="0"/>
+        <w:rPr/>
+      </w:pPr>
+      <w:r>
+        <w:rPr>
+          <w:rtl w:val="0"/>
+        </w:rPr>
+        <w:t xml:space="preserve">LotArea: Lot size in square feet</w:t>
+      </w:r>
+    </w:p>
+    <w:p>
+      <w:pPr>
+        <w:ind w:left="0" w:firstLine="0"/>
+        <w:rPr/>
+      </w:pPr>
+      <w:r>
+        <w:rPr>
+          <w:rtl w:val="0"/>
+        </w:rPr>
+        <w:t xml:space="preserve">Street: Type of road access</w:t>
+      </w:r>
+    </w:p>
+    <w:p>
+      <w:pPr>
+        <w:ind w:left="0" w:firstLine="0"/>
+        <w:rPr/>
+      </w:pPr>
+      <w:r>
+        <w:rPr>
+          <w:rtl w:val="0"/>
+        </w:rPr>
+        <w:t xml:space="preserve">Alley: Type of alley access</w:t>
+      </w:r>
+    </w:p>
+    <w:p>
+      <w:pPr>
+        <w:ind w:left="0" w:firstLine="0"/>
+        <w:rPr/>
+      </w:pPr>
+      <w:r>
+        <w:rPr>
+          <w:rtl w:val="0"/>
+        </w:rPr>
+        <w:t xml:space="preserve">LotShape: General shape of property</w:t>
+      </w:r>
+    </w:p>
+    <w:p>
+      <w:pPr>
+        <w:ind w:left="0" w:firstLine="0"/>
+        <w:rPr/>
+      </w:pPr>
+      <w:r>
+        <w:rPr>
+          <w:rtl w:val="0"/>
+        </w:rPr>
+        <w:t xml:space="preserve">LandContour: Flatness of the property</w:t>
+      </w:r>
+    </w:p>
+    <w:p>
+      <w:pPr>
+        <w:ind w:left="0" w:firstLine="0"/>
+        <w:rPr/>
+      </w:pPr>
+      <w:r>
+        <w:rPr>
+          <w:rtl w:val="0"/>
+        </w:rPr>
+        <w:t xml:space="preserve">Utilities: Type of utilities available</w:t>
+      </w:r>
+    </w:p>
+    <w:p>
+      <w:pPr>
+        <w:ind w:left="0" w:firstLine="0"/>
+        <w:rPr/>
+      </w:pPr>
+      <w:r>
+        <w:rPr>
+          <w:rtl w:val="0"/>
+        </w:rPr>
+        <w:t xml:space="preserve">LotConfig: Lot configuration</w:t>
+      </w:r>
+    </w:p>
+    <w:p>
+      <w:pPr>
+        <w:ind w:left="0" w:firstLine="0"/>
+        <w:rPr/>
+      </w:pPr>
+      <w:r>
+        <w:rPr>
+          <w:rtl w:val="0"/>
+        </w:rPr>
+        <w:t xml:space="preserve">LandSlope: Slope of property</w:t>
+      </w:r>
+    </w:p>
+    <w:p>
+      <w:pPr>
+        <w:ind w:left="0" w:firstLine="0"/>
+        <w:rPr/>
+      </w:pPr>
+      <w:r>
+        <w:rPr>
+          <w:rtl w:val="0"/>
+        </w:rPr>
+        <w:t xml:space="preserve">Neighborhood: Physical locations within Ames city limits</w:t>
+      </w:r>
+    </w:p>
+    <w:p>
+      <w:pPr>
+        <w:ind w:left="0" w:firstLine="0"/>
+        <w:rPr/>
+      </w:pPr>
+      <w:r>
+        <w:rPr>
+          <w:rtl w:val="0"/>
+        </w:rPr>
+        <w:t xml:space="preserve">Condition1: Proximity to main road or railroad</w:t>
+      </w:r>
+    </w:p>
+    <w:p>
+      <w:pPr>
+        <w:ind w:left="0" w:firstLine="0"/>
+        <w:rPr/>
+      </w:pPr>
+      <w:r>
+        <w:rPr>
+          <w:rtl w:val="0"/>
+        </w:rPr>
+        <w:t xml:space="preserve">Condition2: Proximity to main road or railroad (if a second is present)</w:t>
+      </w:r>
+    </w:p>
+    <w:p>
+      <w:pPr>
+        <w:ind w:left="0" w:firstLine="0"/>
+        <w:rPr/>
+      </w:pPr>
+      <w:r>
+        <w:rPr>
+          <w:rtl w:val="0"/>
+        </w:rPr>
+        <w:t xml:space="preserve">BldgType: Type of dwelling</w:t>
+      </w:r>
+    </w:p>
+    <w:p>
+      <w:pPr>
+        <w:ind w:left="0" w:firstLine="0"/>
+        <w:rPr/>
+      </w:pPr>
+      <w:r>
+        <w:rPr>
+          <w:rtl w:val="0"/>
+        </w:rPr>
+        <w:t xml:space="preserve">HouseStyle: Style of dwelling</w:t>
+      </w:r>
+    </w:p>
+    <w:p>
+      <w:pPr>
+        <w:ind w:left="0" w:firstLine="0"/>
+        <w:rPr/>
+      </w:pPr>
+      <w:r>
+        <w:rPr>
+          <w:rtl w:val="0"/>
+        </w:rPr>
+        <w:t xml:space="preserve">OverallQual: Overall material and finish quality</w:t>
+      </w:r>
+    </w:p>
+    <w:p>
+      <w:pPr>
+        <w:ind w:left="0" w:firstLine="0"/>
+        <w:rPr/>
+      </w:pPr>
+      <w:r>
+        <w:rPr>
+          <w:rtl w:val="0"/>
+        </w:rPr>
+        <w:t xml:space="preserve">OverallCond: Overall condition rating</w:t>
+      </w:r>
+    </w:p>
+    <w:p>
+      <w:pPr>
+        <w:ind w:left="0" w:firstLine="0"/>
+        <w:rPr/>
+      </w:pPr>
+      <w:r>
+        <w:rPr>
+          <w:rtl w:val="0"/>
+        </w:rPr>
+        <w:t xml:space="preserve">YearBuilt: Original construction date</w:t>
+      </w:r>
+    </w:p>
+    <w:p>
+      <w:pPr>
+        <w:ind w:left="0" w:firstLine="0"/>
+        <w:rPr/>
+      </w:pPr>
+      <w:r>
+        <w:rPr>
+          <w:rtl w:val="0"/>
+        </w:rPr>
+        <w:t xml:space="preserve">YearRemodAdd: Remodel date</w:t>
+      </w:r>
+    </w:p>
+    <w:p>
+      <w:pPr>
+        <w:ind w:left="0" w:firstLine="0"/>
+        <w:rPr/>
+      </w:pPr>
+      <w:r>
+        <w:rPr>
+          <w:rtl w:val="0"/>
+        </w:rPr>
+        <w:t xml:space="preserve">RoofStyle: Type of roof</w:t>
+      </w:r>
+    </w:p>
+    <w:p>
+      <w:pPr>
+        <w:ind w:left="0" w:firstLine="0"/>
+        <w:rPr/>
+      </w:pPr>
+      <w:r>
+        <w:rPr>
+          <w:rtl w:val="0"/>
+        </w:rPr>
+        <w:t xml:space="preserve">RoofMatl: Roof material</w:t>
+      </w:r>
+    </w:p>
+    <w:p>
+      <w:pPr>
+        <w:ind w:left="0" w:firstLine="0"/>
+        <w:rPr/>
+      </w:pPr>
+      <w:r>
+        <w:rPr>
+          <w:rtl w:val="0"/>
+        </w:rPr>
+        <w:t xml:space="preserve">Exterior1st: Exterior covering on house</w:t>
+      </w:r>
+    </w:p>
+    <w:p>
+      <w:pPr>
+        <w:ind w:left="0" w:firstLine="0"/>
+        <w:rPr/>
+      </w:pPr>
+      <w:r>
+        <w:rPr>
+          <w:rtl w:val="0"/>
+        </w:rPr>
+        <w:t xml:space="preserve">Exterior2nd: Exterior covering on house (if more than one material)</w:t>
+      </w:r>
+    </w:p>
+    <w:p>
+      <w:pPr>
+        <w:ind w:left="0" w:firstLine="0"/>
+        <w:rPr/>
+      </w:pPr>
+      <w:r>
+        <w:rPr>
+          <w:rtl w:val="0"/>
+        </w:rPr>
+        <w:t xml:space="preserve">MasVnrType: Masonry veneer type</w:t>
+      </w:r>
+    </w:p>
+    <w:p>
+      <w:pPr>
+        <w:ind w:left="0" w:firstLine="0"/>
+        <w:rPr/>
+      </w:pPr>
+      <w:r>
+        <w:rPr>
+          <w:rtl w:val="0"/>
+        </w:rPr>
+        <w:t xml:space="preserve">MasVnrArea: Masonry veneer area in square feet</w:t>
+      </w:r>
+    </w:p>
+    <w:p>
+      <w:pPr>
+        <w:ind w:left="0" w:firstLine="0"/>
+        <w:rPr/>
+      </w:pPr>
+      <w:r>
+        <w:rPr>
+          <w:rtl w:val="0"/>
+        </w:rPr>
+        <w:t xml:space="preserve">ExterQual: Exterior material quality</w:t>
+      </w:r>
+    </w:p>
+    <w:p>
+      <w:pPr>
+        <w:ind w:left="0" w:firstLine="0"/>
+        <w:rPr/>
+      </w:pPr>
+      <w:r>
+        <w:rPr>
+          <w:rtl w:val="0"/>
+        </w:rPr>
+        <w:t xml:space="preserve">ExterCond: Present condition of the material on the exterior</w:t>
+      </w:r>
+    </w:p>
+    <w:p>
+      <w:pPr>
+        <w:ind w:left="0" w:firstLine="0"/>
+        <w:rPr/>
+      </w:pPr>
+      <w:r>
+        <w:rPr>
+          <w:rtl w:val="0"/>
+        </w:rPr>
+        <w:t xml:space="preserve">Foundation: Type of foundation</w:t>
+      </w:r>
+    </w:p>
+    <w:p>
+      <w:pPr>
+        <w:ind w:left="0" w:firstLine="0"/>
+        <w:rPr/>
+      </w:pPr>
+      <w:r>
+        <w:rPr>
+          <w:rtl w:val="0"/>
+        </w:rPr>
+        <w:t xml:space="preserve">BsmtQual: Height of the basement</w:t>
+      </w:r>
+    </w:p>
+    <w:p>
+      <w:pPr>
+        <w:ind w:left="0" w:firstLine="0"/>
+        <w:rPr/>
+      </w:pPr>
+      <w:r>
+        <w:rPr>
+          <w:rtl w:val="0"/>
+        </w:rPr>
+        <w:t xml:space="preserve">BsmtCond: General condition of the basement</w:t>
+      </w:r>
+    </w:p>
+    <w:p>
+      <w:pPr>
+        <w:ind w:left="0" w:firstLine="0"/>
+        <w:rPr/>
+      </w:pPr>
+      <w:r>
+        <w:rPr>
+          <w:rtl w:val="0"/>
+        </w:rPr>
+        <w:t xml:space="preserve">BsmtExposure: Walkout or garden level basement walls</w:t>
+      </w:r>
+    </w:p>
+    <w:p>
+      <w:pPr>
+        <w:ind w:left="0" w:firstLine="0"/>
+        <w:rPr/>
+      </w:pPr>
+      <w:r>
+        <w:rPr>
+          <w:rtl w:val="0"/>
+        </w:rPr>
+        <w:t xml:space="preserve">BsmtFinType1: Quality of basement finished area</w:t>
+      </w:r>
+    </w:p>
+    <w:p>
+      <w:pPr>
+        <w:ind w:left="0" w:firstLine="0"/>
+        <w:rPr/>
+      </w:pPr>
+      <w:r>
+        <w:rPr>
+          <w:rtl w:val="0"/>
+        </w:rPr>
+        <w:t xml:space="preserve">BsmtFinSF1: Type 1 finished square feet</w:t>
+      </w:r>
+    </w:p>
+    <w:p>
+      <w:pPr>
+        <w:ind w:left="0" w:firstLine="0"/>
+        <w:rPr/>
+      </w:pPr>
+      <w:r>
+        <w:rPr>
+          <w:rtl w:val="0"/>
+        </w:rPr>
+        <w:t xml:space="preserve">BsmtFinType2: Quality of second finished area (if present)</w:t>
+      </w:r>
+    </w:p>
+    <w:p>
+      <w:pPr>
+        <w:ind w:left="0" w:firstLine="0"/>
+        <w:rPr/>
+      </w:pPr>
+      <w:r>
+        <w:rPr>
+          <w:rtl w:val="0"/>
+        </w:rPr>
+        <w:t xml:space="preserve">BsmtFinSF2: Type 2 finished square feet</w:t>
+      </w:r>
+    </w:p>
+    <w:p>
+      <w:pPr>
+        <w:ind w:left="0" w:firstLine="0"/>
+        <w:rPr/>
+      </w:pPr>
+      <w:r>
+        <w:rPr>
+          <w:rtl w:val="0"/>
+        </w:rPr>
+        <w:t xml:space="preserve">BsmtUnfSF: Unfinished square feet of basement area</w:t>
+      </w:r>
+    </w:p>
+    <w:p>
+      <w:pPr>
+        <w:ind w:left="0" w:firstLine="0"/>
+        <w:rPr/>
+      </w:pPr>
+      <w:r>
+        <w:rPr>
+          <w:rtl w:val="0"/>
+        </w:rPr>
+        <w:t xml:space="preserve">TotalBsmtSF: Total square feet of basement area</w:t>
+      </w:r>
+    </w:p>
+    <w:p>
+      <w:pPr>
+        <w:ind w:left="0" w:firstLine="0"/>
+        <w:rPr/>
+      </w:pPr>
+      <w:r>
+        <w:rPr>
+          <w:rtl w:val="0"/>
+        </w:rPr>
+        <w:t xml:space="preserve">Heating: Type of heating</w:t>
+      </w:r>
+    </w:p>
+    <w:p>
+      <w:pPr>
+        <w:ind w:left="0" w:firstLine="0"/>
+        <w:rPr/>
+      </w:pPr>
+      <w:r>
+        <w:rPr>
+          <w:rtl w:val="0"/>
+        </w:rPr>
+        <w:t xml:space="preserve">HeatingQC: Heating quality and condition</w:t>
+      </w:r>
+    </w:p>
+    <w:p>
+      <w:pPr>
+        <w:ind w:left="0" w:firstLine="0"/>
+        <w:rPr/>
+      </w:pPr>
+      <w:r>
+        <w:rPr>
+          <w:rtl w:val="0"/>
+        </w:rPr>
+        <w:t xml:space="preserve">CentralAir: Central air conditioning</w:t>
+      </w:r>
+    </w:p>
+    <w:p>
+      <w:pPr>
+        <w:ind w:left="0" w:firstLine="0"/>
+        <w:rPr/>
+      </w:pPr>
+      <w:r>
+        <w:rPr>
+          <w:rtl w:val="0"/>
+        </w:rPr>
+        <w:t xml:space="preserve">Electrical: Electrical system</w:t>
+      </w:r>
+    </w:p>
+    <w:p>
+      <w:pPr>
+        <w:ind w:left="0" w:firstLine="0"/>
+        <w:rPr/>
+      </w:pPr>
+      <w:r>
+        <w:rPr>
+          <w:rtl w:val="0"/>
+        </w:rPr>
+        <w:t xml:space="preserve">1stFlrSF: First Floor square feet</w:t>
+      </w:r>
+    </w:p>
+    <w:p>
+      <w:pPr>
+        <w:ind w:left="0" w:firstLine="0"/>
+        <w:rPr/>
+      </w:pPr>
+      <w:r>
+        <w:rPr>
+          <w:rtl w:val="0"/>
+        </w:rPr>
+        <w:t xml:space="preserve">2ndFlrSF: Second floor square feet</w:t>
+      </w:r>
+    </w:p>
+    <w:p>
+      <w:pPr>
+        <w:ind w:left="0" w:firstLine="0"/>
+        <w:rPr/>
+      </w:pPr>
+      <w:r>
+        <w:rPr>
+          <w:rtl w:val="0"/>
+        </w:rPr>
+        <w:t xml:space="preserve">LowQualFinSF: Low quality finished square feet (all floors)</w:t>
+      </w:r>
+    </w:p>
+    <w:p>
+      <w:pPr>
+        <w:ind w:left="0" w:firstLine="0"/>
+        <w:rPr/>
+      </w:pPr>
+      <w:r>
+        <w:rPr>
+          <w:rtl w:val="0"/>
+        </w:rPr>
+        <w:t xml:space="preserve">GrLivArea: Above grade (ground) living area square feet</w:t>
+      </w:r>
+    </w:p>
+    <w:p>
+      <w:pPr>
+        <w:ind w:left="0" w:firstLine="0"/>
+        <w:rPr/>
+      </w:pPr>
+      <w:r>
+        <w:rPr>
+          <w:rtl w:val="0"/>
+        </w:rPr>
+        <w:t xml:space="preserve">BsmtFullBath: Basement full bathrooms</w:t>
+      </w:r>
+    </w:p>
+    <w:p>
+      <w:pPr>
+        <w:ind w:left="0" w:firstLine="0"/>
+        <w:rPr/>
+      </w:pPr>
+      <w:r>
+        <w:rPr>
+          <w:rtl w:val="0"/>
+        </w:rPr>
+        <w:t xml:space="preserve">BsmtHalfBath: Basement half bathrooms</w:t>
+      </w:r>
+    </w:p>
+    <w:p>
+      <w:pPr>
+        <w:ind w:left="0" w:firstLine="0"/>
+        <w:rPr/>
+      </w:pPr>
+      <w:r>
+        <w:rPr>
+          <w:rtl w:val="0"/>
+        </w:rPr>
+        <w:t xml:space="preserve">FullBath: Full bathrooms above grade</w:t>
+      </w:r>
+    </w:p>
+    <w:p>
+      <w:pPr>
+        <w:ind w:left="0" w:firstLine="0"/>
+        <w:rPr/>
+      </w:pPr>
+      <w:r>
+        <w:rPr>
+          <w:rtl w:val="0"/>
+        </w:rPr>
+        <w:t xml:space="preserve">HalfBath: Half baths above grade</w:t>
+      </w:r>
+    </w:p>
+    <w:p>
+      <w:pPr>
+        <w:ind w:left="0" w:firstLine="0"/>
+        <w:rPr/>
+      </w:pPr>
+      <w:r>
+        <w:rPr>
+          <w:rtl w:val="0"/>
+        </w:rPr>
+        <w:t xml:space="preserve">Bedroom: Number of bedrooms above basement level</w:t>
+      </w:r>
+    </w:p>
+    <w:p>
+      <w:pPr>
+        <w:ind w:left="0" w:firstLine="0"/>
+        <w:rPr/>
+      </w:pPr>
+      <w:r>
+        <w:rPr>
+          <w:rtl w:val="0"/>
+        </w:rPr>
+        <w:t xml:space="preserve">Kitchen: Number of kitchens</w:t>
+      </w:r>
+    </w:p>
+    <w:p>
+      <w:pPr>
+        <w:ind w:left="0" w:firstLine="0"/>
+        <w:rPr/>
+      </w:pPr>
+      <w:r>
+        <w:rPr>
+          <w:rtl w:val="0"/>
+        </w:rPr>
+        <w:t xml:space="preserve">KitchenQual: Kitchen quality</w:t>
+      </w:r>
+    </w:p>
+    <w:p>
+      <w:pPr>
+        <w:ind w:left="0" w:firstLine="0"/>
+        <w:rPr/>
+      </w:pPr>
+      <w:r>
+        <w:rPr>
+          <w:rtl w:val="0"/>
+        </w:rPr>
+        <w:t xml:space="preserve">TotRmsAbvGrd: Total rooms above grade (does not include bathrooms)</w:t>
+      </w:r>
+    </w:p>
+    <w:p>
+      <w:pPr>
+        <w:ind w:left="0" w:firstLine="0"/>
+        <w:rPr/>
+      </w:pPr>
+      <w:r>
+        <w:rPr>
+          <w:rtl w:val="0"/>
+        </w:rPr>
+        <w:t xml:space="preserve">Functional: Home functionality rating</w:t>
+      </w:r>
+    </w:p>
+    <w:p>
+      <w:pPr>
+        <w:ind w:left="0" w:firstLine="0"/>
+        <w:rPr/>
+      </w:pPr>
+      <w:r>
+        <w:rPr>
+          <w:rtl w:val="0"/>
+        </w:rPr>
+        <w:t xml:space="preserve">Fireplaces: Number of fireplaces</w:t>
+      </w:r>
+    </w:p>
+    <w:p>
+      <w:pPr>
+        <w:ind w:left="0" w:firstLine="0"/>
+        <w:rPr/>
+      </w:pPr>
+      <w:r>
+        <w:rPr>
+          <w:rtl w:val="0"/>
+        </w:rPr>
+        <w:t xml:space="preserve">FireplaceQu: Fireplace quality</w:t>
+      </w:r>
+    </w:p>
+    <w:p>
+      <w:pPr>
+        <w:ind w:left="0" w:firstLine="0"/>
+        <w:rPr/>
+      </w:pPr>
+      <w:r>
+        <w:rPr>
+          <w:rtl w:val="0"/>
+        </w:rPr>
+        <w:t xml:space="preserve">GarageType: Garage location</w:t>
+      </w:r>
+    </w:p>
+    <w:p>
+      <w:pPr>
+        <w:ind w:left="0" w:firstLine="0"/>
+        <w:rPr/>
+      </w:pPr>
+      <w:r>
+        <w:rPr>
+          <w:rtl w:val="0"/>
+        </w:rPr>
+        <w:t xml:space="preserve">GarageYrBlt: Year garage was built</w:t>
+      </w:r>
+    </w:p>
+    <w:p>
+      <w:pPr>
+        <w:ind w:left="0" w:firstLine="0"/>
+        <w:rPr/>
+      </w:pPr>
+      <w:r>
+        <w:rPr>
+          <w:rtl w:val="0"/>
+        </w:rPr>
+        <w:t xml:space="preserve">GarageFinish: Interior finish of the garage</w:t>
+      </w:r>
+    </w:p>
+    <w:p>
+      <w:pPr>
+        <w:ind w:left="0" w:firstLine="0"/>
+        <w:rPr/>
+      </w:pPr>
+      <w:r>
+        <w:rPr>
+          <w:rtl w:val="0"/>
+        </w:rPr>
+        <w:t xml:space="preserve">GarageCars: Size of garage in car capacity</w:t>
+      </w:r>
+    </w:p>
+    <w:p>
+      <w:pPr>
+        <w:ind w:left="0" w:firstLine="0"/>
+        <w:rPr/>
+      </w:pPr>
+      <w:r>
+        <w:rPr>
+          <w:rtl w:val="0"/>
+        </w:rPr>
+        <w:t xml:space="preserve">GarageArea: Size of garage in square feet</w:t>
+      </w:r>
+    </w:p>
+    <w:p>
+      <w:pPr>
+        <w:ind w:left="0" w:firstLine="0"/>
+        <w:rPr/>
+      </w:pPr>
+      <w:r>
+        <w:rPr>
+          <w:rtl w:val="0"/>
+        </w:rPr>
+        <w:t xml:space="preserve">GarageQual: Garage quality</w:t>
+      </w:r>
+    </w:p>
+    <w:p>
+      <w:pPr>
+        <w:ind w:left="0" w:firstLine="0"/>
+        <w:rPr/>
+      </w:pPr>
+      <w:r>
+        <w:rPr>
+          <w:rtl w:val="0"/>
+        </w:rPr>
+        <w:t xml:space="preserve">GarageCond: Garage condition</w:t>
+      </w:r>
+    </w:p>
+    <w:p>
+      <w:pPr>
+        <w:ind w:left="0" w:firstLine="0"/>
+        <w:rPr/>
+      </w:pPr>
+      <w:r>
+        <w:rPr>
+          <w:rtl w:val="0"/>
+        </w:rPr>
+        <w:t xml:space="preserve">PavedDrive: Paved driveway</w:t>
+      </w:r>
+    </w:p>
+    <w:p>
+      <w:pPr>
+        <w:ind w:left="0" w:firstLine="0"/>
+        <w:rPr/>
+      </w:pPr>
+      <w:r>
+        <w:rPr>
+          <w:rtl w:val="0"/>
+        </w:rPr>
+        <w:t xml:space="preserve">WoodDeckSF: Wood deck area in square feet</w:t>
+      </w:r>
+    </w:p>
+    <w:p>
+      <w:pPr>
+        <w:ind w:left="0" w:firstLine="0"/>
+        <w:rPr/>
+      </w:pPr>
+      <w:r>
+        <w:rPr>
+          <w:rtl w:val="0"/>
+        </w:rPr>
+        <w:t xml:space="preserve">OpenPorchSF: Open porch area in square feet</w:t>
+      </w:r>
+    </w:p>
+    <w:p>
+      <w:pPr>
+        <w:ind w:left="0" w:firstLine="0"/>
+        <w:rPr/>
+      </w:pPr>
+      <w:r>
+        <w:rPr>
+          <w:rtl w:val="0"/>
+        </w:rPr>
+        <w:t xml:space="preserve">EnclosedPorch: Enclosed porch area in square feet</w:t>
+      </w:r>
+    </w:p>
+    <w:p>
+      <w:pPr>
+        <w:ind w:left="0" w:firstLine="0"/>
+        <w:rPr/>
+      </w:pPr>
+      <w:r>
+        <w:rPr>
+          <w:rtl w:val="0"/>
+        </w:rPr>
+        <w:t xml:space="preserve">3SsnPorch: Three season porch area in square feet</w:t>
+      </w:r>
+    </w:p>
+    <w:p>
+      <w:pPr>
+        <w:ind w:left="0" w:firstLine="0"/>
+        <w:rPr/>
+      </w:pPr>
+      <w:r>
+        <w:rPr>
+          <w:rtl w:val="0"/>
+        </w:rPr>
+        <w:t xml:space="preserve">ScreenPorch: Screen porch area in square feet</w:t>
+      </w:r>
+    </w:p>
+    <w:p>
+      <w:pPr>
+        <w:ind w:left="0" w:firstLine="0"/>
+        <w:rPr/>
+      </w:pPr>
+      <w:r>
+        <w:rPr>
+          <w:rtl w:val="0"/>
+        </w:rPr>
+        <w:t xml:space="preserve">PoolArea: Pool area in square feet</w:t>
+      </w:r>
+    </w:p>
+    <w:p>
+      <w:pPr>
+        <w:ind w:left="0" w:firstLine="0"/>
+        <w:rPr/>
+      </w:pPr>
+      <w:r>
+        <w:rPr>
+          <w:rtl w:val="0"/>
+        </w:rPr>
+        <w:t xml:space="preserve">PoolQC: Pool quality</w:t>
+      </w:r>
+    </w:p>
+    <w:p>
+      <w:pPr>
+        <w:ind w:left="0" w:firstLine="0"/>
+        <w:rPr/>
+      </w:pPr>
+      <w:r>
+        <w:rPr>
+          <w:rtl w:val="0"/>
+        </w:rPr>
+        <w:t xml:space="preserve">Fence: Fence quality</w:t>
+      </w:r>
+    </w:p>
+    <w:p>
+      <w:pPr>
+        <w:ind w:left="0" w:firstLine="0"/>
+        <w:rPr/>
+      </w:pPr>
+      <w:r>
+        <w:rPr>
+          <w:rtl w:val="0"/>
+        </w:rPr>
+        <w:t xml:space="preserve">MiscFeature: Miscellaneous feature not covered in other categories</w:t>
+      </w:r>
+    </w:p>
+    <w:p>
+      <w:pPr>
+        <w:ind w:left="0" w:firstLine="0"/>
+        <w:rPr/>
+      </w:pPr>
+      <w:r>
+        <w:rPr>
+          <w:rtl w:val="0"/>
+        </w:rPr>
+        <w:t xml:space="preserve">MiscVal: $Value of miscellaneous feature</w:t>
+      </w:r>
+    </w:p>
+    <w:p>
+      <w:pPr>
+        <w:ind w:left="0" w:firstLine="0"/>
+        <w:rPr/>
+      </w:pPr>
+      <w:r>
+        <w:rPr>
+          <w:rtl w:val="0"/>
+        </w:rPr>
+        <w:t xml:space="preserve">MoSold: Month Sold</w:t>
+      </w:r>
+    </w:p>
+    <w:p>
+      <w:pPr>
+        <w:ind w:left="0" w:firstLine="0"/>
+        <w:rPr/>
+      </w:pPr>
+      <w:r>
+        <w:rPr>
+          <w:rtl w:val="0"/>
+        </w:rPr>
+        <w:t xml:space="preserve">YrSold: Year Sold</w:t>
+      </w:r>
+    </w:p>
+    <w:p>
+      <w:pPr>
+        <w:ind w:left="0" w:firstLine="0"/>
+        <w:rPr/>
+      </w:pPr>
+      <w:r>
+        <w:rPr>
+          <w:rtl w:val="0"/>
+        </w:rPr>
+        <w:t xml:space="preserve">SaleType: Type of sale</w:t>
+      </w:r>
+    </w:p>
+    <w:p>
+      <w:pPr>
+        <w:ind w:left="0" w:firstLine="0"/>
+        <w:rPr/>
+      </w:pPr>
+      <w:r>
+        <w:rPr>
+          <w:rtl w:val="0"/>
+        </w:rPr>
+        <w:t xml:space="preserve">SaleCondition: Condition of sale</w:t>
+      </w:r>
+      <w:r>
+        <w:rPr>
+          <w:rtl w:val="0"/>
+        </w:rPr>
+      </w:r>
+    </w:p>
+    <w:p>
+      <w:pPr>
+        <w:rPr/>
+      </w:pPr>
+      <w:r>
+        <w:rPr>
+          <w:rtl w:val="0"/>
+        </w:rPr>
+      </w:r>
+    </w:p>
+    <w:p>
+      <w:pPr>
+        <w:pStyle w:val="Heading3"/>
+        <w:rPr>
+          <w:b w:val="1"/>
+        </w:rPr>
+      </w:pPr>
+      <w:bookmarkStart w:colFirst="0" w:colLast="0" w:name="_sceigv5xc6aw" w:id="19"/>
+      <w:bookmarkEnd w:id="19"/>
+      <w:r>
+        <w:rPr>
+          <w:b w:val="1"/>
+          <w:rtl w:val="0"/>
+        </w:rPr>
+        <w:t xml:space="preserve">Analysis of data</w:t>
+      </w:r>
+    </w:p>
+    <w:p>
+      <w:pPr>
+        <w:rPr/>
+      </w:pPr>
+      <w:r>
+        <w:rPr>
+          <w:rtl w:val="0"/>
+        </w:rPr>
+        <w:t xml:space="preserve">    </w:t>
+      </w:r>
+      <w:r>
+        <w:rPr>
+          <w:rtl w:val="0"/>
+        </w:rPr>
+        <w:t xml:space="preserve">We set up the whole work into four parts. At each one we do some related work to deal with the data so that we can generate better results from the data.</w:t>
+      </w:r>
+    </w:p>
+    <w:p>
+      <w:pPr>
+        <w:rPr/>
+      </w:pPr>
+      <w:r>
+        <w:rPr>
+          <w:rtl w:val="0"/>
+        </w:rPr>
+        <w:t xml:space="preserve">    In the first place, we have to analyze our original data. Since there might be some features which do not have some relationships with the dependent variable. We have to plot or calculate to find out the most mattered features to apply in our further research.</w:t>
+      </w:r>
+    </w:p>
+    <w:p>
+      <w:pPr>
+        <w:rPr/>
+      </w:pPr>
+      <w:r>
+        <w:rPr>
+          <w:rtl w:val="0"/>
+        </w:rPr>
+        <w:t xml:space="preserve">    Second, we need to do some pretreatment to our original data. For there is a huge amount of data, null values or noise values are unavoidable. To solve this, we can take some measures to remove or replace the null values or noise values. After cleaning the data, model will be easier to fit and we will get a better result.</w:t>
+      </w:r>
+    </w:p>
+    <w:p>
+      <w:pPr>
+        <w:rPr/>
+      </w:pPr>
+      <w:r>
+        <w:rPr>
+          <w:rtl w:val="0"/>
+        </w:rPr>
+        <w:t xml:space="preserve">    Next, we can apply the data to train a model. We can use 79 features of them to be independent variable. And 1 feature is dependent variable—SalesPrice. We use training set to train the model so that when we give the test set as input the model can return a prediction of dependent variable.</w:t>
+      </w:r>
+    </w:p>
+    <w:p>
+      <w:pPr>
+        <w:rPr/>
+      </w:pPr>
+      <w:r>
+        <w:rPr>
+          <w:rtl w:val="0"/>
+        </w:rPr>
+        <w:t xml:space="preserve">    Finally, we can evaluate our results. The last step, we can compare the training results and real value. Thus we can get a result about the accuracy of the model. And the higher the accuracy could be, the better our model would be.</w:t>
+      </w:r>
+    </w:p>
+    <w:p>
+      <w:pPr>
+        <w:rPr/>
+      </w:pPr>
+      <w:r>
+        <w:rPr>
+          <w:rtl w:val="0"/>
+        </w:rPr>
+      </w:r>
+    </w:p>
+    <w:p>
+      <w:pPr>
+        <w:pStyle w:val="Heading3"/>
+        <w:rPr>
+          <w:b w:val="1"/>
+        </w:rPr>
+      </w:pPr>
+      <w:bookmarkStart w:colFirst="0" w:colLast="0" w:name="_b72myxvvlasq" w:id="20"/>
+      <w:bookmarkEnd w:id="20"/>
+      <w:r>
+        <w:rPr>
+          <w:b w:val="1"/>
+          <w:rtl w:val="0"/>
+        </w:rPr>
+        <w:t xml:space="preserve">Implementation and Result</w:t>
+      </w:r>
+    </w:p>
+    <w:p>
+      <w:pPr>
+        <w:rPr/>
+      </w:pPr>
+      <w:r>
+        <w:rPr>
+          <w:rtl w:val="0"/>
+        </w:rPr>
+        <w:t xml:space="preserve">Lets display all data features that we have in matrix form</w:t>
+      </w:r>
+    </w:p>
+    <w:p>
+      <w:pPr>
+        <w:rPr/>
+      </w:pPr>
+      <w:r>
+        <w:rPr/>
+        <w:drawing>
+          <wp:inline distB="114300" distT="114300" distL="114300" distR="114300">
+            <wp:extent cx="5734050" cy="3060700"/>
+            <wp:effectExtent b="0" l="0" r="0" t="0"/>
+            <wp:docPr id="19" name="image28.png"/>
+            <a:graphic>
+              <a:graphicData uri="http://schemas.openxmlformats.org/drawingml/2006/picture">
+                <pic:pic>
+                  <pic:nvPicPr>
+                    <pic:cNvPr id="0" name="image28.png"/>
+                    <pic:cNvPicPr preferRelativeResize="0"/>
+                  </pic:nvPicPr>
+                  <pic:blipFill>
+                    <a:blip r:embed="rId21"/>
+                    <a:srcRect b="0" l="0" r="0" t="0"/>
+                    <a:stretch>
+                      <a:fillRect/>
+                    </a:stretch>
+                  </pic:blipFill>
+                  <pic:spPr>
+                    <a:xfrm>
+                      <a:off x="0" y="0"/>
+                      <a:ext cx="5734050" cy="3060700"/>
+                    </a:xfrm>
+                    <a:prstGeom prst="rect"/>
+                    <a:ln/>
+                  </pic:spPr>
+                </pic:pic>
+              </a:graphicData>
+            </a:graphic>
+          </wp:inline>
+        </w:drawing>
+      </w:r>
+      <w:r>
+        <w:rPr>
+          <w:rtl w:val="0"/>
+        </w:rPr>
+        <w:t xml:space="preserve"> Below is a list of top 10 heatmap, features which actually will be needed in predicting house prices.</w:t>
+      </w:r>
+    </w:p>
+    <w:p>
+      <w:pPr>
+        <w:rPr/>
+      </w:pPr>
+      <w:r>
+        <w:rPr/>
+        <w:drawing>
+          <wp:inline distB="114300" distT="114300" distL="114300" distR="114300">
+            <wp:extent cx="5734050" cy="4165600"/>
+            <wp:effectExtent b="0" l="0" r="0" t="0"/>
+            <wp:docPr id="17" name="image27.png"/>
+            <a:graphic>
+              <a:graphicData uri="http://schemas.openxmlformats.org/drawingml/2006/picture">
+                <pic:pic>
+                  <pic:nvPicPr>
+                    <pic:cNvPr id="0" name="image27.png"/>
+                    <pic:cNvPicPr preferRelativeResize="0"/>
+                  </pic:nvPicPr>
+                  <pic:blipFill>
+                    <a:blip r:embed="rId22"/>
+                    <a:srcRect b="0" l="0" r="0" t="0"/>
+                    <a:stretch>
+                      <a:fillRect/>
+                    </a:stretch>
+                  </pic:blipFill>
+                  <pic:spPr>
+                    <a:xfrm>
+                      <a:off x="0" y="0"/>
+                      <a:ext cx="5734050" cy="4165600"/>
+                    </a:xfrm>
+                    <a:prstGeom prst="rect"/>
+                    <a:ln/>
+                  </pic:spPr>
+                </pic:pic>
+              </a:graphicData>
+            </a:graphic>
+          </wp:inline>
+        </w:drawing>
+      </w:r>
+      <w:r>
+        <w:rPr>
+          <w:rtl w:val="0"/>
+        </w:rPr>
+      </w:r>
+    </w:p>
+    <w:p>
+      <w:pPr>
+        <w:rPr/>
+      </w:pPr>
+      <w:r>
+        <w:rPr/>
+        <w:drawing>
+          <wp:inline distB="114300" distT="114300" distL="114300" distR="114300">
+            <wp:extent cx="4314825" cy="2066925"/>
+            <wp:effectExtent b="0" l="0" r="0" t="0"/>
+            <wp:docPr id="12" name="image14.png"/>
+            <a:graphic>
+              <a:graphicData uri="http://schemas.openxmlformats.org/drawingml/2006/picture">
+                <pic:pic>
+                  <pic:nvPicPr>
+                    <pic:cNvPr id="0" name="image14.png"/>
+                    <pic:cNvPicPr preferRelativeResize="0"/>
+                  </pic:nvPicPr>
+                  <pic:blipFill>
+                    <a:blip r:embed="rId23"/>
+                    <a:srcRect b="0" l="0" r="0" t="0"/>
+                    <a:stretch>
+                      <a:fillRect/>
+                    </a:stretch>
+                  </pic:blipFill>
+                  <pic:spPr>
+                    <a:xfrm>
+                      <a:off x="0" y="0"/>
+                      <a:ext cx="4314825" cy="2066925"/>
+                    </a:xfrm>
+                    <a:prstGeom prst="rect"/>
+                    <a:ln/>
+                  </pic:spPr>
+                </pic:pic>
+              </a:graphicData>
+            </a:graphic>
+          </wp:inline>
+        </w:drawing>
+      </w:r>
+      <w:r>
+        <w:rPr>
+          <w:rtl w:val="0"/>
+        </w:rPr>
+      </w:r>
+    </w:p>
+    <w:p>
+      <w:pPr>
+        <w:rPr/>
+      </w:pPr>
+      <w:r>
+        <w:rPr>
+          <w:rtl w:val="0"/>
+        </w:rPr>
+        <w:t xml:space="preserve">Now we will visualize each feature in order to clean and organize data before training.</w:t>
+      </w:r>
+    </w:p>
+    <w:p>
+      <w:pPr>
+        <w:numPr>
+          <w:ilvl w:val="0"/>
+          <w:numId w:val="8"/>
+        </w:numPr>
+        <w:ind w:left="720" w:hanging="360"/>
+      </w:pPr>
+      <w:r>
+        <w:rPr>
+          <w:rtl w:val="0"/>
+        </w:rPr>
+        <w:t xml:space="preserve">Overall Quality vs Sale Price</w:t>
+        <w:br w:type="textWrapping"/>
+      </w:r>
+      <w:r>
+        <w:rPr/>
+        <w:drawing>
+          <wp:inline distB="114300" distT="114300" distL="114300" distR="114300">
+            <wp:extent cx="5734050" cy="4381500"/>
+            <wp:effectExtent b="0" l="0" r="0" t="0"/>
+            <wp:docPr id="13" name="image19.png"/>
+            <a:graphic>
+              <a:graphicData uri="http://schemas.openxmlformats.org/drawingml/2006/picture">
+                <pic:pic>
+                  <pic:nvPicPr>
+                    <pic:cNvPr id="0" name="image19.png"/>
+                    <pic:cNvPicPr preferRelativeResize="0"/>
+                  </pic:nvPicPr>
+                  <pic:blipFill>
+                    <a:blip r:embed="rId24"/>
+                    <a:srcRect b="0" l="0" r="0" t="0"/>
+                    <a:stretch>
+                      <a:fillRect/>
+                    </a:stretch>
+                  </pic:blipFill>
+                  <pic:spPr>
+                    <a:xfrm>
+                      <a:off x="0" y="0"/>
+                      <a:ext cx="5734050" cy="4381500"/>
+                    </a:xfrm>
+                    <a:prstGeom prst="rect"/>
+                    <a:ln/>
+                  </pic:spPr>
+                </pic:pic>
+              </a:graphicData>
+            </a:graphic>
+          </wp:inline>
+        </w:drawing>
+      </w:r>
+      <w:r>
+        <w:rPr>
+          <w:rtl w:val="0"/>
+        </w:rPr>
+        <w:br w:type="textWrapping"/>
+        <w:t xml:space="preserve">Everything looks good, better quality of the house result in higher price.</w:t>
+      </w:r>
+    </w:p>
+    <w:p>
+      <w:pPr>
+        <w:numPr>
+          <w:ilvl w:val="0"/>
+          <w:numId w:val="8"/>
+        </w:numPr>
+        <w:ind w:left="720" w:hanging="360"/>
+      </w:pPr>
+      <w:r>
+        <w:rPr>
+          <w:rtl w:val="0"/>
+        </w:rPr>
+        <w:t xml:space="preserve">Living Area vs Sale Price </w:t>
+      </w:r>
+      <w:r>
+        <w:rPr/>
+        <w:drawing>
+          <wp:inline distB="114300" distT="114300" distL="114300" distR="114300">
+            <wp:extent cx="5553075" cy="5524500"/>
+            <wp:effectExtent b="0" l="0" r="0" t="0"/>
+            <wp:docPr id="26" name="image21.png"/>
+            <a:graphic>
+              <a:graphicData uri="http://schemas.openxmlformats.org/drawingml/2006/picture">
+                <pic:pic>
+                  <pic:nvPicPr>
+                    <pic:cNvPr id="0" name="image21.png"/>
+                    <pic:cNvPicPr preferRelativeResize="0"/>
+                  </pic:nvPicPr>
+                  <pic:blipFill>
+                    <a:blip r:embed="rId25"/>
+                    <a:srcRect b="0" l="0" r="0" t="0"/>
+                    <a:stretch>
+                      <a:fillRect/>
+                    </a:stretch>
+                  </pic:blipFill>
+                  <pic:spPr>
+                    <a:xfrm>
+                      <a:off x="0" y="0"/>
+                      <a:ext cx="5553075" cy="5524500"/>
+                    </a:xfrm>
+                    <a:prstGeom prst="rect"/>
+                    <a:ln/>
+                  </pic:spPr>
+                </pic:pic>
+              </a:graphicData>
+            </a:graphic>
+          </wp:inline>
+        </w:drawing>
+      </w:r>
+      <w:r>
+        <w:rPr>
+          <w:rtl w:val="0"/>
+        </w:rPr>
+        <w:br w:type="textWrapping"/>
+        <w:t xml:space="preserve">Looks good except those two dots which does not make a sense, we can remove them and then we can check if it increased Pearson's correlation.</w:t>
+        <w:br w:type="textWrapping"/>
+      </w:r>
+      <w:r>
+        <w:rPr/>
+        <w:drawing>
+          <wp:inline distB="114300" distT="114300" distL="114300" distR="114300">
+            <wp:extent cx="5629275" cy="5553075"/>
+            <wp:effectExtent b="0" l="0" r="0" t="0"/>
+            <wp:docPr id="3" name="image22.png"/>
+            <a:graphic>
+              <a:graphicData uri="http://schemas.openxmlformats.org/drawingml/2006/picture">
+                <pic:pic>
+                  <pic:nvPicPr>
+                    <pic:cNvPr id="0" name="image22.png"/>
+                    <pic:cNvPicPr preferRelativeResize="0"/>
+                  </pic:nvPicPr>
+                  <pic:blipFill>
+                    <a:blip r:embed="rId26"/>
+                    <a:srcRect b="0" l="0" r="0" t="0"/>
+                    <a:stretch>
+                      <a:fillRect/>
+                    </a:stretch>
+                  </pic:blipFill>
+                  <pic:spPr>
+                    <a:xfrm>
+                      <a:off x="0" y="0"/>
+                      <a:ext cx="5629275" cy="5553075"/>
+                    </a:xfrm>
+                    <a:prstGeom prst="rect"/>
+                    <a:ln/>
+                  </pic:spPr>
+                </pic:pic>
+              </a:graphicData>
+            </a:graphic>
+          </wp:inline>
+        </w:drawing>
+      </w:r>
+      <w:r>
+        <w:rPr>
+          <w:rtl w:val="0"/>
+        </w:rPr>
+        <w:br w:type="textWrapping"/>
+      </w:r>
+      <w:r>
+        <w:rPr/>
+        <w:drawing>
+          <wp:inline distB="114300" distT="114300" distL="114300" distR="114300">
+            <wp:extent cx="3848100" cy="714375"/>
+            <wp:effectExtent b="0" l="0" r="0" t="0"/>
+            <wp:docPr id="18" name="image29.png"/>
+            <a:graphic>
+              <a:graphicData uri="http://schemas.openxmlformats.org/drawingml/2006/picture">
+                <pic:pic>
+                  <pic:nvPicPr>
+                    <pic:cNvPr id="0" name="image29.png"/>
+                    <pic:cNvPicPr preferRelativeResize="0"/>
+                  </pic:nvPicPr>
+                  <pic:blipFill>
+                    <a:blip r:embed="rId27"/>
+                    <a:srcRect b="0" l="0" r="0" t="0"/>
+                    <a:stretch>
+                      <a:fillRect/>
+                    </a:stretch>
+                  </pic:blipFill>
+                  <pic:spPr>
+                    <a:xfrm>
+                      <a:off x="0" y="0"/>
+                      <a:ext cx="3848100" cy="714375"/>
+                    </a:xfrm>
+                    <a:prstGeom prst="rect"/>
+                    <a:ln/>
+                  </pic:spPr>
+                </pic:pic>
+              </a:graphicData>
+            </a:graphic>
+          </wp:inline>
+        </w:drawing>
+      </w:r>
+      <w:r>
+        <w:rPr>
+          <w:rtl w:val="0"/>
+        </w:rPr>
+        <w:br w:type="textWrapping"/>
+        <w:t xml:space="preserve">Yes, Pearson's correlation increased after cleaning the data.</w:t>
+      </w:r>
+    </w:p>
+    <w:p>
+      <w:pPr>
+        <w:numPr>
+          <w:ilvl w:val="0"/>
+          <w:numId w:val="8"/>
+        </w:numPr>
+        <w:ind w:left="720" w:hanging="360"/>
+      </w:pPr>
+      <w:r>
+        <w:rPr>
+          <w:rtl w:val="0"/>
+        </w:rPr>
+        <w:t xml:space="preserve">Garage Area vs Sale Price</w:t>
+        <w:br w:type="textWrapping"/>
+      </w:r>
+      <w:r>
+        <w:rPr/>
+        <w:drawing>
+          <wp:inline distB="114300" distT="114300" distL="114300" distR="114300">
+            <wp:extent cx="5715000" cy="5657850"/>
+            <wp:effectExtent b="0" l="0" r="0" t="0"/>
+            <wp:docPr id="28" name="image23.png"/>
+            <a:graphic>
+              <a:graphicData uri="http://schemas.openxmlformats.org/drawingml/2006/picture">
+                <pic:pic>
+                  <pic:nvPicPr>
+                    <pic:cNvPr id="0" name="image23.png"/>
+                    <pic:cNvPicPr preferRelativeResize="0"/>
+                  </pic:nvPicPr>
+                  <pic:blipFill>
+                    <a:blip r:embed="rId28"/>
+                    <a:srcRect b="0" l="0" r="0" t="0"/>
+                    <a:stretch>
+                      <a:fillRect/>
+                    </a:stretch>
+                  </pic:blipFill>
+                  <pic:spPr>
+                    <a:xfrm>
+                      <a:off x="0" y="0"/>
+                      <a:ext cx="5715000" cy="5657850"/>
+                    </a:xfrm>
+                    <a:prstGeom prst="rect"/>
+                    <a:ln/>
+                  </pic:spPr>
+                </pic:pic>
+              </a:graphicData>
+            </a:graphic>
+          </wp:inline>
+        </w:drawing>
+      </w:r>
+      <w:r>
+        <w:rPr>
+          <w:rtl w:val="0"/>
+        </w:rPr>
+      </w:r>
+    </w:p>
+    <w:p>
+      <w:pPr>
+        <w:numPr>
+          <w:ilvl w:val="0"/>
+          <w:numId w:val="8"/>
+        </w:numPr>
+        <w:ind w:left="720" w:hanging="360"/>
+      </w:pPr>
+      <w:r>
+        <w:rPr>
+          <w:rtl w:val="0"/>
+        </w:rPr>
+        <w:t xml:space="preserve">Removing outliers manually (More than 1000 sqft, less than $300k) and check Pearson's correlation</w:t>
+        <w:br w:type="textWrapping"/>
+      </w:r>
+      <w:r>
+        <w:rPr/>
+        <w:drawing>
+          <wp:inline distB="114300" distT="114300" distL="114300" distR="114300">
+            <wp:extent cx="5600700" cy="5448300"/>
+            <wp:effectExtent b="0" l="0" r="0" t="0"/>
+            <wp:docPr id="6" name="image18.png"/>
+            <a:graphic>
+              <a:graphicData uri="http://schemas.openxmlformats.org/drawingml/2006/picture">
+                <pic:pic>
+                  <pic:nvPicPr>
+                    <pic:cNvPr id="0" name="image18.png"/>
+                    <pic:cNvPicPr preferRelativeResize="0"/>
+                  </pic:nvPicPr>
+                  <pic:blipFill>
+                    <a:blip r:embed="rId29"/>
+                    <a:srcRect b="0" l="0" r="0" t="0"/>
+                    <a:stretch>
+                      <a:fillRect/>
+                    </a:stretch>
+                  </pic:blipFill>
+                  <pic:spPr>
+                    <a:xfrm>
+                      <a:off x="0" y="0"/>
+                      <a:ext cx="5600700" cy="5448300"/>
+                    </a:xfrm>
+                    <a:prstGeom prst="rect"/>
+                    <a:ln/>
+                  </pic:spPr>
+                </pic:pic>
+              </a:graphicData>
+            </a:graphic>
+          </wp:inline>
+        </w:drawing>
+      </w:r>
+      <w:r>
+        <w:rPr>
+          <w:rtl w:val="0"/>
+        </w:rPr>
+        <w:br w:type="textWrapping"/>
+      </w:r>
+      <w:r>
+        <w:rPr/>
+        <w:drawing>
+          <wp:inline distB="114300" distT="114300" distL="114300" distR="114300">
+            <wp:extent cx="3552825" cy="723900"/>
+            <wp:effectExtent b="0" l="0" r="0" t="0"/>
+            <wp:docPr id="15" name="image13.png"/>
+            <a:graphic>
+              <a:graphicData uri="http://schemas.openxmlformats.org/drawingml/2006/picture">
+                <pic:pic>
+                  <pic:nvPicPr>
+                    <pic:cNvPr id="0" name="image13.png"/>
+                    <pic:cNvPicPr preferRelativeResize="0"/>
+                  </pic:nvPicPr>
+                  <pic:blipFill>
+                    <a:blip r:embed="rId30"/>
+                    <a:srcRect b="0" l="0" r="0" t="0"/>
+                    <a:stretch>
+                      <a:fillRect/>
+                    </a:stretch>
+                  </pic:blipFill>
+                  <pic:spPr>
+                    <a:xfrm>
+                      <a:off x="0" y="0"/>
+                      <a:ext cx="3552825" cy="723900"/>
+                    </a:xfrm>
+                    <a:prstGeom prst="rect"/>
+                    <a:ln/>
+                  </pic:spPr>
+                </pic:pic>
+              </a:graphicData>
+            </a:graphic>
+          </wp:inline>
+        </w:drawing>
+      </w:r>
+      <w:r>
+        <w:rPr>
+          <w:rtl w:val="0"/>
+        </w:rPr>
+      </w:r>
+    </w:p>
+    <w:p>
+      <w:pPr>
+        <w:numPr>
+          <w:ilvl w:val="0"/>
+          <w:numId w:val="8"/>
+        </w:numPr>
+        <w:ind w:left="720" w:hanging="360"/>
+      </w:pPr>
+      <w:r>
+        <w:rPr>
+          <w:rtl w:val="0"/>
+        </w:rPr>
+        <w:t xml:space="preserve">Garage Cars vs Sale Price</w:t>
+        <w:br w:type="textWrapping"/>
+      </w:r>
+      <w:r>
+        <w:rPr/>
+        <w:drawing>
+          <wp:inline distB="114300" distT="114300" distL="114300" distR="114300">
+            <wp:extent cx="5734050" cy="3568700"/>
+            <wp:effectExtent b="0" l="0" r="0" t="0"/>
+            <wp:docPr id="14" name="image26.png"/>
+            <a:graphic>
+              <a:graphicData uri="http://schemas.openxmlformats.org/drawingml/2006/picture">
+                <pic:pic>
+                  <pic:nvPicPr>
+                    <pic:cNvPr id="0" name="image26.png"/>
+                    <pic:cNvPicPr preferRelativeResize="0"/>
+                  </pic:nvPicPr>
+                  <pic:blipFill>
+                    <a:blip r:embed="rId31"/>
+                    <a:srcRect b="0" l="0" r="0" t="0"/>
+                    <a:stretch>
+                      <a:fillRect/>
+                    </a:stretch>
+                  </pic:blipFill>
+                  <pic:spPr>
+                    <a:xfrm>
+                      <a:off x="0" y="0"/>
+                      <a:ext cx="5734050" cy="3568700"/>
+                    </a:xfrm>
+                    <a:prstGeom prst="rect"/>
+                    <a:ln/>
+                  </pic:spPr>
+                </pic:pic>
+              </a:graphicData>
+            </a:graphic>
+          </wp:inline>
+        </w:drawing>
+      </w:r>
+      <w:r>
+        <w:rPr>
+          <w:rtl w:val="0"/>
+        </w:rPr>
+      </w:r>
+    </w:p>
+    <w:p>
+      <w:pPr>
+        <w:numPr>
+          <w:ilvl w:val="0"/>
+          <w:numId w:val="8"/>
+        </w:numPr>
+        <w:ind w:left="720" w:hanging="360"/>
+      </w:pPr>
+      <w:r>
+        <w:rPr>
+          <w:rtl w:val="0"/>
+        </w:rPr>
+        <w:t xml:space="preserve">Removing outliers manually (More than 4 cars, less than $300k)</w:t>
+        <w:br w:type="textWrapping"/>
+      </w:r>
+      <w:r>
+        <w:rPr/>
+        <w:drawing>
+          <wp:inline distB="114300" distT="114300" distL="114300" distR="114300">
+            <wp:extent cx="5734050" cy="3848100"/>
+            <wp:effectExtent b="0" l="0" r="0" t="0"/>
+            <wp:docPr id="11" name="image25.png"/>
+            <a:graphic>
+              <a:graphicData uri="http://schemas.openxmlformats.org/drawingml/2006/picture">
+                <pic:pic>
+                  <pic:nvPicPr>
+                    <pic:cNvPr id="0" name="image25.png"/>
+                    <pic:cNvPicPr preferRelativeResize="0"/>
+                  </pic:nvPicPr>
+                  <pic:blipFill>
+                    <a:blip r:embed="rId32"/>
+                    <a:srcRect b="0" l="0" r="0" t="0"/>
+                    <a:stretch>
+                      <a:fillRect/>
+                    </a:stretch>
+                  </pic:blipFill>
+                  <pic:spPr>
+                    <a:xfrm>
+                      <a:off x="0" y="0"/>
+                      <a:ext cx="5734050" cy="3848100"/>
+                    </a:xfrm>
+                    <a:prstGeom prst="rect"/>
+                    <a:ln/>
+                  </pic:spPr>
+                </pic:pic>
+              </a:graphicData>
+            </a:graphic>
+          </wp:inline>
+        </w:drawing>
+      </w:r>
+      <w:r>
+        <w:rPr>
+          <w:rtl w:val="0"/>
+        </w:rPr>
+      </w:r>
+    </w:p>
+    <w:p>
+      <w:pPr>
+        <w:numPr>
+          <w:ilvl w:val="0"/>
+          <w:numId w:val="8"/>
+        </w:numPr>
+        <w:ind w:left="720" w:hanging="360"/>
+      </w:pPr>
+      <w:r>
+        <w:rPr>
+          <w:rtl w:val="0"/>
+        </w:rPr>
+        <w:t xml:space="preserve">Basement Area vs Sale Price</w:t>
+        <w:br w:type="textWrapping"/>
+      </w:r>
+      <w:r>
+        <w:rPr/>
+        <w:drawing>
+          <wp:inline distB="114300" distT="114300" distL="114300" distR="114300">
+            <wp:extent cx="5619750" cy="5467350"/>
+            <wp:effectExtent b="0" l="0" r="0" t="0"/>
+            <wp:docPr id="24" name="image24.png"/>
+            <a:graphic>
+              <a:graphicData uri="http://schemas.openxmlformats.org/drawingml/2006/picture">
+                <pic:pic>
+                  <pic:nvPicPr>
+                    <pic:cNvPr id="0" name="image24.png"/>
+                    <pic:cNvPicPr preferRelativeResize="0"/>
+                  </pic:nvPicPr>
+                  <pic:blipFill>
+                    <a:blip r:embed="rId33"/>
+                    <a:srcRect b="0" l="0" r="0" t="0"/>
+                    <a:stretch>
+                      <a:fillRect/>
+                    </a:stretch>
+                  </pic:blipFill>
+                  <pic:spPr>
+                    <a:xfrm>
+                      <a:off x="0" y="0"/>
+                      <a:ext cx="5619750" cy="5467350"/>
+                    </a:xfrm>
+                    <a:prstGeom prst="rect"/>
+                    <a:ln/>
+                  </pic:spPr>
+                </pic:pic>
+              </a:graphicData>
+            </a:graphic>
+          </wp:inline>
+        </w:drawing>
+      </w:r>
+      <w:r>
+        <w:rPr>
+          <w:rtl w:val="0"/>
+        </w:rPr>
+        <w:br w:type="textWrapping"/>
+        <w:t xml:space="preserve">Looks good. no need to clean it.</w:t>
+      </w:r>
+    </w:p>
+    <w:p>
+      <w:pPr>
+        <w:numPr>
+          <w:ilvl w:val="0"/>
+          <w:numId w:val="8"/>
+        </w:numPr>
+        <w:ind w:left="720" w:hanging="360"/>
+      </w:pPr>
+      <w:r>
+        <w:rPr>
+          <w:rtl w:val="0"/>
+        </w:rPr>
+        <w:t xml:space="preserve">First Floor Area vs Sale Price</w:t>
+        <w:br w:type="textWrapping"/>
+      </w:r>
+      <w:r>
+        <w:rPr/>
+        <w:drawing>
+          <wp:inline distB="114300" distT="114300" distL="114300" distR="114300">
+            <wp:extent cx="5572125" cy="5486400"/>
+            <wp:effectExtent b="0" l="0" r="0" t="0"/>
+            <wp:docPr id="23" name="image20.png"/>
+            <a:graphic>
+              <a:graphicData uri="http://schemas.openxmlformats.org/drawingml/2006/picture">
+                <pic:pic>
+                  <pic:nvPicPr>
+                    <pic:cNvPr id="0" name="image20.png"/>
+                    <pic:cNvPicPr preferRelativeResize="0"/>
+                  </pic:nvPicPr>
+                  <pic:blipFill>
+                    <a:blip r:embed="rId34"/>
+                    <a:srcRect b="0" l="0" r="0" t="0"/>
+                    <a:stretch>
+                      <a:fillRect/>
+                    </a:stretch>
+                  </pic:blipFill>
+                  <pic:spPr>
+                    <a:xfrm>
+                      <a:off x="0" y="0"/>
+                      <a:ext cx="5572125" cy="5486400"/>
+                    </a:xfrm>
+                    <a:prstGeom prst="rect"/>
+                    <a:ln/>
+                  </pic:spPr>
+                </pic:pic>
+              </a:graphicData>
+            </a:graphic>
+          </wp:inline>
+        </w:drawing>
+      </w:r>
+      <w:r>
+        <w:rPr>
+          <w:rtl w:val="0"/>
+        </w:rPr>
+      </w:r>
+    </w:p>
+    <w:p>
+      <w:pPr>
+        <w:numPr>
+          <w:ilvl w:val="0"/>
+          <w:numId w:val="8"/>
+        </w:numPr>
+        <w:ind w:left="720" w:hanging="360"/>
+      </w:pPr>
+      <w:r>
+        <w:rPr>
+          <w:rtl w:val="0"/>
+        </w:rPr>
+        <w:t xml:space="preserve">Total Rooms vs Sale Price</w:t>
+        <w:br w:type="textWrapping"/>
+      </w:r>
+      <w:r>
+        <w:rPr/>
+        <w:drawing>
+          <wp:inline distB="114300" distT="114300" distL="114300" distR="114300">
+            <wp:extent cx="5734050" cy="3657600"/>
+            <wp:effectExtent b="0" l="0" r="0" t="0"/>
+            <wp:docPr id="16" name="image16.png"/>
+            <a:graphic>
+              <a:graphicData uri="http://schemas.openxmlformats.org/drawingml/2006/picture">
+                <pic:pic>
+                  <pic:nvPicPr>
+                    <pic:cNvPr id="0" name="image16.png"/>
+                    <pic:cNvPicPr preferRelativeResize="0"/>
+                  </pic:nvPicPr>
+                  <pic:blipFill>
+                    <a:blip r:embed="rId35"/>
+                    <a:srcRect b="0" l="0" r="0" t="0"/>
+                    <a:stretch>
+                      <a:fillRect/>
+                    </a:stretch>
+                  </pic:blipFill>
+                  <pic:spPr>
+                    <a:xfrm>
+                      <a:off x="0" y="0"/>
+                      <a:ext cx="5734050" cy="3657600"/>
+                    </a:xfrm>
+                    <a:prstGeom prst="rect"/>
+                    <a:ln/>
+                  </pic:spPr>
+                </pic:pic>
+              </a:graphicData>
+            </a:graphic>
+          </wp:inline>
+        </w:drawing>
+      </w:r>
+      <w:r>
+        <w:rPr>
+          <w:rtl w:val="0"/>
+        </w:rPr>
+      </w:r>
+    </w:p>
+    <w:p>
+      <w:pPr>
+        <w:rPr/>
+      </w:pPr>
+      <w:r>
+        <w:rPr>
+          <w:rtl w:val="0"/>
+        </w:rPr>
+        <w:t xml:space="preserve">After analysis and pretreatment on original data, we finally get our valid input set for fitting the model. We use two approaches to do apply our ideas. The first one is to call function RandomForestRegressor() from skit-learn library. The second one is to define the function by our selves. For each function, we fit the model with training set and evaluate it with validation set.</w:t>
+      </w:r>
+    </w:p>
+    <w:p>
+      <w:pPr>
+        <w:numPr>
+          <w:ilvl w:val="0"/>
+          <w:numId w:val="4"/>
+        </w:numPr>
+        <w:ind w:left="720" w:hanging="360"/>
+      </w:pPr>
+      <w:r>
+        <w:rPr>
+          <w:rtl w:val="0"/>
+        </w:rPr>
+        <w:t xml:space="preserve">Call RandomForestRegressor() implementation</w:t>
+      </w:r>
+    </w:p>
+    <w:p>
+      <w:pPr>
+        <w:rPr/>
+      </w:pPr>
+      <w:r>
+        <w:rPr>
+          <w:rtl w:val="0"/>
+        </w:rPr>
+        <w:t xml:space="preserve">Below is calculation of Pearson correlation after cleaning the data:</w:t>
+      </w:r>
+    </w:p>
+    <w:p>
+      <w:pPr>
+        <w:rPr/>
+      </w:pPr>
+      <w:r>
+        <w:rPr/>
+        <w:drawing>
+          <wp:inline distB="114300" distT="114300" distL="114300" distR="114300">
+            <wp:extent cx="3952875" cy="3638550"/>
+            <wp:effectExtent b="0" l="0" r="0" t="0"/>
+            <wp:docPr id="7" name="image17.png"/>
+            <a:graphic>
+              <a:graphicData uri="http://schemas.openxmlformats.org/drawingml/2006/picture">
+                <pic:pic>
+                  <pic:nvPicPr>
+                    <pic:cNvPr id="0" name="image17.png"/>
+                    <pic:cNvPicPr preferRelativeResize="0"/>
+                  </pic:nvPicPr>
+                  <pic:blipFill>
+                    <a:blip r:embed="rId36"/>
+                    <a:srcRect b="0" l="0" r="0" t="0"/>
+                    <a:stretch>
+                      <a:fillRect/>
+                    </a:stretch>
+                  </pic:blipFill>
+                  <pic:spPr>
+                    <a:xfrm>
+                      <a:off x="0" y="0"/>
+                      <a:ext cx="3952875" cy="3638550"/>
+                    </a:xfrm>
+                    <a:prstGeom prst="rect"/>
+                    <a:ln/>
+                  </pic:spPr>
+                </pic:pic>
+              </a:graphicData>
+            </a:graphic>
+          </wp:inline>
+        </w:drawing>
+      </w:r>
+      <w:r>
+        <w:rPr>
+          <w:rtl w:val="0"/>
+        </w:rPr>
+      </w:r>
+    </w:p>
+    <w:p>
+      <w:pPr>
+        <w:rPr/>
+      </w:pPr>
+      <w:r>
+        <w:rPr>
+          <w:rtl w:val="0"/>
+        </w:rPr>
+      </w:r>
+    </w:p>
+    <w:p>
+      <w:pPr>
+        <w:pStyle w:val="Heading3"/>
+        <w:rPr>
+          <w:b w:val="1"/>
+        </w:rPr>
+      </w:pPr>
+      <w:bookmarkStart w:colFirst="0" w:colLast="0" w:name="_426pjzeemh1k" w:id="21"/>
+      <w:bookmarkEnd w:id="21"/>
+      <w:r>
+        <w:rPr>
+          <w:b w:val="1"/>
+          <w:rtl w:val="0"/>
+        </w:rPr>
+        <w:t xml:space="preserve">Responsibility (Task, Person)</w:t>
+      </w:r>
+    </w:p>
+    <w:p>
+      <w:pPr>
+        <w:rPr/>
+      </w:pPr>
+      <w:r>
+        <w:rPr>
+          <w:b w:val="1"/>
+          <w:rtl w:val="0"/>
+        </w:rPr>
+        <w:t xml:space="preserve">Gulnoza(Class ID: 13 )</w:t>
+      </w:r>
+      <w:r>
+        <w:rPr>
+          <w:rtl w:val="0"/>
+        </w:rPr>
+      </w:r>
+    </w:p>
+    <w:p>
+      <w:pPr>
+        <w:rPr>
+          <w:b w:val="1"/>
+        </w:rPr>
+      </w:pPr>
+      <w:r>
+        <w:rPr>
+          <w:b w:val="1"/>
+          <w:rtl w:val="0"/>
+        </w:rPr>
+        <w:t xml:space="preserve">Han Zhou(Class ID: 30)</w:t>
+      </w:r>
+    </w:p>
+    <w:p>
+      <w:pPr>
+        <w:rPr/>
+      </w:pPr>
+      <w:r>
+        <w:rPr>
+          <w:b w:val="1"/>
+          <w:rtl w:val="0"/>
+        </w:rPr>
+        <w:t xml:space="preserve">Yujing Wu(Class ID: 28 ): </w:t>
+      </w:r>
+      <w:r>
+        <w:rPr>
+          <w:rtl w:val="0"/>
+        </w:rPr>
+        <w:t xml:space="preserve">Done with the increment 2. </w:t>
+      </w:r>
+    </w:p>
+    <w:p>
+      <w:pPr>
+        <w:rPr/>
+      </w:pPr>
+      <w:r>
+        <w:rPr>
+          <w:rtl w:val="0"/>
+        </w:rPr>
+      </w:r>
+    </w:p>
+    <w:p>
+      <w:pPr>
+        <w:pStyle w:val="Heading3"/>
+        <w:rPr>
+          <w:b w:val="1"/>
+        </w:rPr>
+      </w:pPr>
+      <w:bookmarkStart w:colFirst="0" w:colLast="0" w:name="_7d91m5cvw3l" w:id="22"/>
+      <w:bookmarkEnd w:id="22"/>
+      <w:r>
+        <w:rPr>
+          <w:b w:val="1"/>
+          <w:rtl w:val="0"/>
+        </w:rPr>
+        <w:t xml:space="preserve">References/Bibliography</w:t>
+      </w:r>
+    </w:p>
+    <w:p>
+      <w:pPr>
+        <w:numPr>
+          <w:ilvl w:val="0"/>
+          <w:numId w:val="7"/>
+        </w:numPr>
+        <w:ind w:left="720" w:hanging="360"/>
+      </w:pPr>
+      <w:hyperlink r:id="rId37">
+        <w:r>
+          <w:rPr>
+            <w:color w:val="1155cc"/>
+            <w:u w:val="single"/>
+            <w:rtl w:val="0"/>
+          </w:rPr>
+          <w:t xml:space="preserve">https://machinelearningmastery.com/a-gentle-introduction-to-scikit-learn-a-python-machine-learning-library/</w:t>
+        </w:r>
+      </w:hyperlink>
+      <w:r>
+        <w:rPr>
+          <w:rtl w:val="0"/>
+        </w:rPr>
+      </w:r>
+    </w:p>
+    <w:p>
+      <w:pPr>
+        <w:numPr>
+          <w:ilvl w:val="0"/>
+          <w:numId w:val="7"/>
+        </w:numPr>
+        <w:ind w:left="720" w:hanging="360"/>
+      </w:pPr>
+      <w:hyperlink r:id="rId38">
+        <w:r>
+          <w:rPr>
+            <w:color w:val="1155cc"/>
+            <w:u w:val="single"/>
+            <w:rtl w:val="0"/>
+          </w:rPr>
+          <w:t xml:space="preserve">https://www.kaggle.com/rdenadai/house-prices-advanced-regression-techniques</w:t>
+        </w:r>
+      </w:hyperlink>
       <w:r>
         <w:rPr>
           <w:rtl w:val="0"/>
@@ -6513,7 +7619,7 @@
       </w:r>
     </w:p>
     <w:sectPr>
-      <w:headerReference r:id="rId38" w:type="default"/>
+      <w:headerReference r:id="rId39" w:type="default"/>
       <w:pgSz w:h="16834" w:w="11909"/>
       <w:pgMar w:bottom="1440" w:top="1440" w:left="1440" w:right="1440" w:header="720" w:footer="720"/>
       <w:pgNumType w:start="1"/>
@@ -7024,7 +8130,7 @@
       <w:start w:val="1"/>
       <w:numFmt w:val="lowerRoman"/>
       <w:lvlText w:val="%3."/>
-      <w:lvlJc w:val="left"/>
+      <w:lvlJc w:val="right"/>
       <w:pPr>
         <w:ind w:left="2160" w:hanging="360"/>
       </w:pPr>
@@ -7060,7 +8166,7 @@
       <w:start w:val="1"/>
       <w:numFmt w:val="lowerRoman"/>
       <w:lvlText w:val="%6."/>
-      <w:lvlJc w:val="left"/>
+      <w:lvlJc w:val="right"/>
       <w:pPr>
         <w:ind w:left="4320" w:hanging="360"/>
       </w:pPr>
@@ -7096,7 +8202,7 @@
       <w:start w:val="1"/>
       <w:numFmt w:val="lowerRoman"/>
       <w:lvlText w:val="%9."/>
-      <w:lvlJc w:val="left"/>
+      <w:lvlJc w:val="right"/>
       <w:pPr>
         <w:ind w:left="6480" w:hanging="360"/>
       </w:pPr>
@@ -7106,6 +8212,226 @@
     </w:lvl>
   </w:abstractNum>
   <w:abstractNum w:abstractNumId="6">
+    <w:lvl w:ilvl="0">
+      <w:start w:val="1"/>
+      <w:numFmt w:val="bullet"/>
+      <w:lvlText w:val="●"/>
+      <w:lvlJc w:val="left"/>
+      <w:pPr>
+        <w:ind w:left="720" w:hanging="360"/>
+      </w:pPr>
+      <w:rPr>
+        <w:u w:val="none"/>
+      </w:rPr>
+    </w:lvl>
+    <w:lvl w:ilvl="1">
+      <w:start w:val="1"/>
+      <w:numFmt w:val="bullet"/>
+      <w:lvlText w:val="○"/>
+      <w:lvlJc w:val="left"/>
+      <w:pPr>
+        <w:ind w:left="1440" w:hanging="360"/>
+      </w:pPr>
+      <w:rPr>
+        <w:u w:val="none"/>
+      </w:rPr>
+    </w:lvl>
+    <w:lvl w:ilvl="2">
+      <w:start w:val="1"/>
+      <w:numFmt w:val="bullet"/>
+      <w:lvlText w:val="■"/>
+      <w:lvlJc w:val="left"/>
+      <w:pPr>
+        <w:ind w:left="2160" w:hanging="360"/>
+      </w:pPr>
+      <w:rPr>
+        <w:u w:val="none"/>
+      </w:rPr>
+    </w:lvl>
+    <w:lvl w:ilvl="3">
+      <w:start w:val="1"/>
+      <w:numFmt w:val="bullet"/>
+      <w:lvlText w:val="●"/>
+      <w:lvlJc w:val="left"/>
+      <w:pPr>
+        <w:ind w:left="2880" w:hanging="360"/>
+      </w:pPr>
+      <w:rPr>
+        <w:u w:val="none"/>
+      </w:rPr>
+    </w:lvl>
+    <w:lvl w:ilvl="4">
+      <w:start w:val="1"/>
+      <w:numFmt w:val="bullet"/>
+      <w:lvlText w:val="○"/>
+      <w:lvlJc w:val="left"/>
+      <w:pPr>
+        <w:ind w:left="3600" w:hanging="360"/>
+      </w:pPr>
+      <w:rPr>
+        <w:u w:val="none"/>
+      </w:rPr>
+    </w:lvl>
+    <w:lvl w:ilvl="5">
+      <w:start w:val="1"/>
+      <w:numFmt w:val="bullet"/>
+      <w:lvlText w:val="■"/>
+      <w:lvlJc w:val="left"/>
+      <w:pPr>
+        <w:ind w:left="4320" w:hanging="360"/>
+      </w:pPr>
+      <w:rPr>
+        <w:u w:val="none"/>
+      </w:rPr>
+    </w:lvl>
+    <w:lvl w:ilvl="6">
+      <w:start w:val="1"/>
+      <w:numFmt w:val="bullet"/>
+      <w:lvlText w:val="●"/>
+      <w:lvlJc w:val="left"/>
+      <w:pPr>
+        <w:ind w:left="5040" w:hanging="360"/>
+      </w:pPr>
+      <w:rPr>
+        <w:u w:val="none"/>
+      </w:rPr>
+    </w:lvl>
+    <w:lvl w:ilvl="7">
+      <w:start w:val="1"/>
+      <w:numFmt w:val="bullet"/>
+      <w:lvlText w:val="○"/>
+      <w:lvlJc w:val="left"/>
+      <w:pPr>
+        <w:ind w:left="5760" w:hanging="360"/>
+      </w:pPr>
+      <w:rPr>
+        <w:u w:val="none"/>
+      </w:rPr>
+    </w:lvl>
+    <w:lvl w:ilvl="8">
+      <w:start w:val="1"/>
+      <w:numFmt w:val="bullet"/>
+      <w:lvlText w:val="■"/>
+      <w:lvlJc w:val="left"/>
+      <w:pPr>
+        <w:ind w:left="6480" w:hanging="360"/>
+      </w:pPr>
+      <w:rPr>
+        <w:u w:val="none"/>
+      </w:rPr>
+    </w:lvl>
+  </w:abstractNum>
+  <w:abstractNum w:abstractNumId="7">
+    <w:lvl w:ilvl="0">
+      <w:start w:val="1"/>
+      <w:numFmt w:val="decimal"/>
+      <w:lvlText w:val="%1."/>
+      <w:lvlJc w:val="left"/>
+      <w:pPr>
+        <w:ind w:left="720" w:hanging="360"/>
+      </w:pPr>
+      <w:rPr>
+        <w:u w:val="none"/>
+      </w:rPr>
+    </w:lvl>
+    <w:lvl w:ilvl="1">
+      <w:start w:val="1"/>
+      <w:numFmt w:val="lowerLetter"/>
+      <w:lvlText w:val="%2."/>
+      <w:lvlJc w:val="left"/>
+      <w:pPr>
+        <w:ind w:left="1440" w:hanging="360"/>
+      </w:pPr>
+      <w:rPr>
+        <w:u w:val="none"/>
+      </w:rPr>
+    </w:lvl>
+    <w:lvl w:ilvl="2">
+      <w:start w:val="1"/>
+      <w:numFmt w:val="lowerRoman"/>
+      <w:lvlText w:val="%3."/>
+      <w:lvlJc w:val="right"/>
+      <w:pPr>
+        <w:ind w:left="2160" w:hanging="360"/>
+      </w:pPr>
+      <w:rPr>
+        <w:u w:val="none"/>
+      </w:rPr>
+    </w:lvl>
+    <w:lvl w:ilvl="3">
+      <w:start w:val="1"/>
+      <w:numFmt w:val="decimal"/>
+      <w:lvlText w:val="%4."/>
+      <w:lvlJc w:val="left"/>
+      <w:pPr>
+        <w:ind w:left="2880" w:hanging="360"/>
+      </w:pPr>
+      <w:rPr>
+        <w:u w:val="none"/>
+      </w:rPr>
+    </w:lvl>
+    <w:lvl w:ilvl="4">
+      <w:start w:val="1"/>
+      <w:numFmt w:val="lowerLetter"/>
+      <w:lvlText w:val="%5."/>
+      <w:lvlJc w:val="left"/>
+      <w:pPr>
+        <w:ind w:left="3600" w:hanging="360"/>
+      </w:pPr>
+      <w:rPr>
+        <w:u w:val="none"/>
+      </w:rPr>
+    </w:lvl>
+    <w:lvl w:ilvl="5">
+      <w:start w:val="1"/>
+      <w:numFmt w:val="lowerRoman"/>
+      <w:lvlText w:val="%6."/>
+      <w:lvlJc w:val="right"/>
+      <w:pPr>
+        <w:ind w:left="4320" w:hanging="360"/>
+      </w:pPr>
+      <w:rPr>
+        <w:u w:val="none"/>
+      </w:rPr>
+    </w:lvl>
+    <w:lvl w:ilvl="6">
+      <w:start w:val="1"/>
+      <w:numFmt w:val="decimal"/>
+      <w:lvlText w:val="%7."/>
+      <w:lvlJc w:val="left"/>
+      <w:pPr>
+        <w:ind w:left="5040" w:hanging="360"/>
+      </w:pPr>
+      <w:rPr>
+        <w:u w:val="none"/>
+      </w:rPr>
+    </w:lvl>
+    <w:lvl w:ilvl="7">
+      <w:start w:val="1"/>
+      <w:numFmt w:val="lowerLetter"/>
+      <w:lvlText w:val="%8."/>
+      <w:lvlJc w:val="left"/>
+      <w:pPr>
+        <w:ind w:left="5760" w:hanging="360"/>
+      </w:pPr>
+      <w:rPr>
+        <w:u w:val="none"/>
+      </w:rPr>
+    </w:lvl>
+    <w:lvl w:ilvl="8">
+      <w:start w:val="1"/>
+      <w:numFmt w:val="lowerRoman"/>
+      <w:lvlText w:val="%9."/>
+      <w:lvlJc w:val="right"/>
+      <w:pPr>
+        <w:ind w:left="6480" w:hanging="360"/>
+      </w:pPr>
+      <w:rPr>
+        <w:u w:val="none"/>
+      </w:rPr>
+    </w:lvl>
+  </w:abstractNum>
+  <w:abstractNum w:abstractNumId="8">
     <w:lvl w:ilvl="0">
       <w:start w:val="1"/>
       <w:numFmt w:val="bullet"/>
@@ -7236,6 +8562,12 @@
   </w:num>
   <w:num w:numId="6">
     <w:abstractNumId w:val="6"/>
+  </w:num>
+  <w:num w:numId="7">
+    <w:abstractNumId w:val="7"/>
+  </w:num>
+  <w:num w:numId="8">
+    <w:abstractNumId w:val="8"/>
   </w:num>
 </w:numbering>
 </file>

</xml_diff>